<commit_message>
Added rotation, translation. Added modification at runtime on two objects. Added different color types
</commit_message>
<xml_diff>
--- a/Pozadavky_PGRF3_Task1_Jan_Zahradník.docx
+++ b/Pozadavky_PGRF3_Task1_Jan_Zahradník.docx
@@ -343,20 +343,8 @@
                 <w:szCs w:val="24"/>
                 <w:lang w:eastAsia="cs-CZ"/>
               </w:rPr>
-              <w:t xml:space="preserve"> </w:t>
-            </w:r>
-            <w:proofErr w:type="spellStart"/>
-            <w:r>
-              <w:rPr>
-                <w:rFonts w:ascii="Arial" w:eastAsia="Times New Roman" w:hAnsi="Arial" w:cs="Arial"/>
-                <w:i w:val="0"/>
-                <w:sz w:val="20"/>
-                <w:szCs w:val="24"/>
-                <w:lang w:eastAsia="cs-CZ"/>
-              </w:rPr>
-              <w:t>gridu</w:t>
-            </w:r>
-            <w:proofErr w:type="spellEnd"/>
+              <w:t xml:space="preserve"> gridu</w:t>
+            </w:r>
           </w:p>
         </w:tc>
         <w:tc>
@@ -693,15 +681,26 @@
           </w:tcPr>
           <w:p>
             <w:pPr>
-              <w:cnfStyle w:val="000000000000" w:firstRow="0" w:lastRow="0" w:firstColumn="0" w:lastColumn="0" w:oddVBand="0" w:evenVBand="0" w:oddHBand="0" w:evenHBand="0" w:firstRowFirstColumn="0" w:firstRowLastColumn="0" w:lastRowFirstColumn="0" w:lastRowLastColumn="0"/>
-              <w:rPr>
-                <w:rFonts w:ascii="Arial" w:eastAsia="Times New Roman" w:hAnsi="Arial" w:cs="Arial"/>
-                <w:sz w:val="20"/>
-                <w:szCs w:val="24"/>
-                <w:highlight w:val="yellow"/>
-                <w:lang w:eastAsia="cs-CZ"/>
-              </w:rPr>
-            </w:pPr>
+              <w:jc w:val="center"/>
+              <w:cnfStyle w:val="000000000000" w:firstRow="0" w:lastRow="0" w:firstColumn="0" w:lastColumn="0" w:oddVBand="0" w:evenVBand="0" w:oddHBand="0" w:evenHBand="0" w:firstRowFirstColumn="0" w:firstRowLastColumn="0" w:lastRowFirstColumn="0" w:lastRowLastColumn="0"/>
+              <w:rPr>
+                <w:rFonts w:ascii="Arial" w:eastAsia="Times New Roman" w:hAnsi="Arial" w:cs="Arial"/>
+                <w:sz w:val="20"/>
+                <w:szCs w:val="24"/>
+                <w:highlight w:val="yellow"/>
+                <w:lang w:eastAsia="cs-CZ"/>
+              </w:rPr>
+            </w:pPr>
+            <w:r>
+              <w:rPr>
+                <w:rFonts w:ascii="Arial" w:eastAsia="Times New Roman" w:hAnsi="Arial" w:cs="Arial"/>
+                <w:sz w:val="20"/>
+                <w:szCs w:val="24"/>
+                <w:highlight w:val="yellow"/>
+                <w:lang w:eastAsia="cs-CZ"/>
+              </w:rPr>
+              <w:t>1</w:t>
+            </w:r>
           </w:p>
         </w:tc>
         <w:tc>
@@ -711,15 +710,26 @@
           </w:tcPr>
           <w:p>
             <w:pPr>
-              <w:cnfStyle w:val="000000000000" w:firstRow="0" w:lastRow="0" w:firstColumn="0" w:lastColumn="0" w:oddVBand="0" w:evenVBand="0" w:oddHBand="0" w:evenHBand="0" w:firstRowFirstColumn="0" w:firstRowLastColumn="0" w:lastRowFirstColumn="0" w:lastRowLastColumn="0"/>
-              <w:rPr>
-                <w:rFonts w:ascii="Times New Roman" w:eastAsia="Times New Roman" w:hAnsi="Times New Roman" w:cs="Times New Roman"/>
-                <w:sz w:val="20"/>
-                <w:szCs w:val="20"/>
-                <w:highlight w:val="yellow"/>
-                <w:lang w:eastAsia="cs-CZ"/>
-              </w:rPr>
-            </w:pPr>
+              <w:jc w:val="center"/>
+              <w:cnfStyle w:val="000000000000" w:firstRow="0" w:lastRow="0" w:firstColumn="0" w:lastColumn="0" w:oddVBand="0" w:evenVBand="0" w:oddHBand="0" w:evenHBand="0" w:firstRowFirstColumn="0" w:firstRowLastColumn="0" w:lastRowFirstColumn="0" w:lastRowLastColumn="0"/>
+              <w:rPr>
+                <w:rFonts w:ascii="Times New Roman" w:eastAsia="Times New Roman" w:hAnsi="Times New Roman" w:cs="Times New Roman"/>
+                <w:sz w:val="20"/>
+                <w:szCs w:val="20"/>
+                <w:highlight w:val="yellow"/>
+                <w:lang w:eastAsia="cs-CZ"/>
+              </w:rPr>
+            </w:pPr>
+            <w:r>
+              <w:rPr>
+                <w:rFonts w:ascii="Times New Roman" w:eastAsia="Times New Roman" w:hAnsi="Times New Roman" w:cs="Times New Roman"/>
+                <w:sz w:val="20"/>
+                <w:szCs w:val="20"/>
+                <w:highlight w:val="yellow"/>
+                <w:lang w:eastAsia="cs-CZ"/>
+              </w:rPr>
+              <w:t>O,P</w:t>
+            </w:r>
           </w:p>
         </w:tc>
         <w:tc>
@@ -802,15 +812,26 @@
           </w:tcPr>
           <w:p>
             <w:pPr>
-              <w:cnfStyle w:val="000000100000" w:firstRow="0" w:lastRow="0" w:firstColumn="0" w:lastColumn="0" w:oddVBand="0" w:evenVBand="0" w:oddHBand="1" w:evenHBand="0" w:firstRowFirstColumn="0" w:firstRowLastColumn="0" w:lastRowFirstColumn="0" w:lastRowLastColumn="0"/>
-              <w:rPr>
-                <w:rFonts w:ascii="Arial" w:eastAsia="Times New Roman" w:hAnsi="Arial" w:cs="Arial"/>
-                <w:sz w:val="20"/>
-                <w:szCs w:val="24"/>
-                <w:highlight w:val="yellow"/>
-                <w:lang w:eastAsia="cs-CZ"/>
-              </w:rPr>
-            </w:pPr>
+              <w:jc w:val="center"/>
+              <w:cnfStyle w:val="000000100000" w:firstRow="0" w:lastRow="0" w:firstColumn="0" w:lastColumn="0" w:oddVBand="0" w:evenVBand="0" w:oddHBand="1" w:evenHBand="0" w:firstRowFirstColumn="0" w:firstRowLastColumn="0" w:lastRowFirstColumn="0" w:lastRowLastColumn="0"/>
+              <w:rPr>
+                <w:rFonts w:ascii="Arial" w:eastAsia="Times New Roman" w:hAnsi="Arial" w:cs="Arial"/>
+                <w:sz w:val="20"/>
+                <w:szCs w:val="24"/>
+                <w:highlight w:val="yellow"/>
+                <w:lang w:eastAsia="cs-CZ"/>
+              </w:rPr>
+            </w:pPr>
+            <w:r>
+              <w:rPr>
+                <w:rFonts w:ascii="Arial" w:eastAsia="Times New Roman" w:hAnsi="Arial" w:cs="Arial"/>
+                <w:sz w:val="20"/>
+                <w:szCs w:val="24"/>
+                <w:highlight w:val="yellow"/>
+                <w:lang w:eastAsia="cs-CZ"/>
+              </w:rPr>
+              <w:t>1</w:t>
+            </w:r>
           </w:p>
         </w:tc>
         <w:tc>
@@ -820,15 +841,26 @@
           </w:tcPr>
           <w:p>
             <w:pPr>
-              <w:cnfStyle w:val="000000100000" w:firstRow="0" w:lastRow="0" w:firstColumn="0" w:lastColumn="0" w:oddVBand="0" w:evenVBand="0" w:oddHBand="1" w:evenHBand="0" w:firstRowFirstColumn="0" w:firstRowLastColumn="0" w:lastRowFirstColumn="0" w:lastRowLastColumn="0"/>
-              <w:rPr>
-                <w:rFonts w:ascii="Times New Roman" w:eastAsia="Times New Roman" w:hAnsi="Times New Roman" w:cs="Times New Roman"/>
-                <w:sz w:val="20"/>
-                <w:szCs w:val="20"/>
-                <w:highlight w:val="yellow"/>
-                <w:lang w:eastAsia="cs-CZ"/>
-              </w:rPr>
-            </w:pPr>
+              <w:jc w:val="center"/>
+              <w:cnfStyle w:val="000000100000" w:firstRow="0" w:lastRow="0" w:firstColumn="0" w:lastColumn="0" w:oddVBand="0" w:evenVBand="0" w:oddHBand="1" w:evenHBand="0" w:firstRowFirstColumn="0" w:firstRowLastColumn="0" w:lastRowFirstColumn="0" w:lastRowLastColumn="0"/>
+              <w:rPr>
+                <w:rFonts w:ascii="Times New Roman" w:eastAsia="Times New Roman" w:hAnsi="Times New Roman" w:cs="Times New Roman"/>
+                <w:sz w:val="20"/>
+                <w:szCs w:val="20"/>
+                <w:highlight w:val="yellow"/>
+                <w:lang w:eastAsia="cs-CZ"/>
+              </w:rPr>
+            </w:pPr>
+            <w:r>
+              <w:rPr>
+                <w:rFonts w:ascii="Times New Roman" w:eastAsia="Times New Roman" w:hAnsi="Times New Roman" w:cs="Times New Roman"/>
+                <w:sz w:val="20"/>
+                <w:szCs w:val="20"/>
+                <w:highlight w:val="yellow"/>
+                <w:lang w:eastAsia="cs-CZ"/>
+              </w:rPr>
+              <w:t>O,P</w:t>
+            </w:r>
           </w:p>
         </w:tc>
         <w:tc>
@@ -928,15 +960,26 @@
           </w:tcPr>
           <w:p>
             <w:pPr>
-              <w:cnfStyle w:val="000000000000" w:firstRow="0" w:lastRow="0" w:firstColumn="0" w:lastColumn="0" w:oddVBand="0" w:evenVBand="0" w:oddHBand="0" w:evenHBand="0" w:firstRowFirstColumn="0" w:firstRowLastColumn="0" w:lastRowFirstColumn="0" w:lastRowLastColumn="0"/>
-              <w:rPr>
-                <w:rFonts w:ascii="Arial" w:eastAsia="Times New Roman" w:hAnsi="Arial" w:cs="Arial"/>
-                <w:sz w:val="20"/>
-                <w:szCs w:val="24"/>
-                <w:highlight w:val="yellow"/>
-                <w:lang w:eastAsia="cs-CZ"/>
-              </w:rPr>
-            </w:pPr>
+              <w:jc w:val="center"/>
+              <w:cnfStyle w:val="000000000000" w:firstRow="0" w:lastRow="0" w:firstColumn="0" w:lastColumn="0" w:oddVBand="0" w:evenVBand="0" w:oddHBand="0" w:evenHBand="0" w:firstRowFirstColumn="0" w:firstRowLastColumn="0" w:lastRowFirstColumn="0" w:lastRowLastColumn="0"/>
+              <w:rPr>
+                <w:rFonts w:ascii="Arial" w:eastAsia="Times New Roman" w:hAnsi="Arial" w:cs="Arial"/>
+                <w:sz w:val="20"/>
+                <w:szCs w:val="24"/>
+                <w:highlight w:val="yellow"/>
+                <w:lang w:val="en-US" w:eastAsia="cs-CZ"/>
+              </w:rPr>
+            </w:pPr>
+            <w:r>
+              <w:rPr>
+                <w:rFonts w:ascii="Arial" w:eastAsia="Times New Roman" w:hAnsi="Arial" w:cs="Arial"/>
+                <w:sz w:val="20"/>
+                <w:szCs w:val="24"/>
+                <w:highlight w:val="yellow"/>
+                <w:lang w:eastAsia="cs-CZ"/>
+              </w:rPr>
+              <w:t>1</w:t>
+            </w:r>
           </w:p>
         </w:tc>
         <w:tc>
@@ -946,15 +989,26 @@
           </w:tcPr>
           <w:p>
             <w:pPr>
-              <w:cnfStyle w:val="000000000000" w:firstRow="0" w:lastRow="0" w:firstColumn="0" w:lastColumn="0" w:oddVBand="0" w:evenVBand="0" w:oddHBand="0" w:evenHBand="0" w:firstRowFirstColumn="0" w:firstRowLastColumn="0" w:lastRowFirstColumn="0" w:lastRowLastColumn="0"/>
-              <w:rPr>
-                <w:rFonts w:ascii="Times New Roman" w:eastAsia="Times New Roman" w:hAnsi="Times New Roman" w:cs="Times New Roman"/>
-                <w:sz w:val="20"/>
-                <w:szCs w:val="20"/>
-                <w:highlight w:val="yellow"/>
-                <w:lang w:eastAsia="cs-CZ"/>
-              </w:rPr>
-            </w:pPr>
+              <w:jc w:val="center"/>
+              <w:cnfStyle w:val="000000000000" w:firstRow="0" w:lastRow="0" w:firstColumn="0" w:lastColumn="0" w:oddVBand="0" w:evenVBand="0" w:oddHBand="0" w:evenHBand="0" w:firstRowFirstColumn="0" w:firstRowLastColumn="0" w:lastRowFirstColumn="0" w:lastRowLastColumn="0"/>
+              <w:rPr>
+                <w:rFonts w:ascii="Times New Roman" w:eastAsia="Times New Roman" w:hAnsi="Times New Roman" w:cs="Times New Roman"/>
+                <w:sz w:val="20"/>
+                <w:szCs w:val="20"/>
+                <w:highlight w:val="yellow"/>
+                <w:lang w:eastAsia="cs-CZ"/>
+              </w:rPr>
+            </w:pPr>
+            <w:r>
+              <w:rPr>
+                <w:rFonts w:ascii="Times New Roman" w:eastAsia="Times New Roman" w:hAnsi="Times New Roman" w:cs="Times New Roman"/>
+                <w:sz w:val="20"/>
+                <w:szCs w:val="20"/>
+                <w:highlight w:val="yellow"/>
+                <w:lang w:eastAsia="cs-CZ"/>
+              </w:rPr>
+              <w:t>O,P</w:t>
+            </w:r>
           </w:p>
         </w:tc>
         <w:tc>
@@ -1055,15 +1109,26 @@
           </w:tcPr>
           <w:p>
             <w:pPr>
-              <w:cnfStyle w:val="000000100000" w:firstRow="0" w:lastRow="0" w:firstColumn="0" w:lastColumn="0" w:oddVBand="0" w:evenVBand="0" w:oddHBand="1" w:evenHBand="0" w:firstRowFirstColumn="0" w:firstRowLastColumn="0" w:lastRowFirstColumn="0" w:lastRowLastColumn="0"/>
-              <w:rPr>
-                <w:rFonts w:ascii="Arial" w:eastAsia="Times New Roman" w:hAnsi="Arial" w:cs="Arial"/>
-                <w:sz w:val="20"/>
-                <w:szCs w:val="24"/>
-                <w:highlight w:val="yellow"/>
-                <w:lang w:eastAsia="cs-CZ"/>
-              </w:rPr>
-            </w:pPr>
+              <w:jc w:val="center"/>
+              <w:cnfStyle w:val="000000100000" w:firstRow="0" w:lastRow="0" w:firstColumn="0" w:lastColumn="0" w:oddVBand="0" w:evenVBand="0" w:oddHBand="1" w:evenHBand="0" w:firstRowFirstColumn="0" w:firstRowLastColumn="0" w:lastRowFirstColumn="0" w:lastRowLastColumn="0"/>
+              <w:rPr>
+                <w:rFonts w:ascii="Arial" w:eastAsia="Times New Roman" w:hAnsi="Arial" w:cs="Arial"/>
+                <w:sz w:val="20"/>
+                <w:szCs w:val="24"/>
+                <w:highlight w:val="yellow"/>
+                <w:lang w:eastAsia="cs-CZ"/>
+              </w:rPr>
+            </w:pPr>
+            <w:r>
+              <w:rPr>
+                <w:rFonts w:ascii="Arial" w:eastAsia="Times New Roman" w:hAnsi="Arial" w:cs="Arial"/>
+                <w:sz w:val="20"/>
+                <w:szCs w:val="24"/>
+                <w:highlight w:val="yellow"/>
+                <w:lang w:eastAsia="cs-CZ"/>
+              </w:rPr>
+              <w:t>1</w:t>
+            </w:r>
           </w:p>
         </w:tc>
         <w:tc>
@@ -1099,6 +1164,15 @@
                 <w:lang w:eastAsia="cs-CZ"/>
               </w:rPr>
             </w:pPr>
+            <w:r>
+              <w:rPr>
+                <w:rFonts w:ascii="Times New Roman" w:eastAsia="Times New Roman" w:hAnsi="Times New Roman" w:cs="Times New Roman"/>
+                <w:sz w:val="20"/>
+                <w:szCs w:val="20"/>
+                <w:lang w:eastAsia="cs-CZ"/>
+              </w:rPr>
+              <w:t>Na dvou telesech</w:t>
+            </w:r>
           </w:p>
         </w:tc>
       </w:tr>
@@ -1203,15 +1277,26 @@
           </w:tcPr>
           <w:p>
             <w:pPr>
-              <w:cnfStyle w:val="000000000000" w:firstRow="0" w:lastRow="0" w:firstColumn="0" w:lastColumn="0" w:oddVBand="0" w:evenVBand="0" w:oddHBand="0" w:evenHBand="0" w:firstRowFirstColumn="0" w:firstRowLastColumn="0" w:lastRowFirstColumn="0" w:lastRowLastColumn="0"/>
-              <w:rPr>
-                <w:rFonts w:ascii="Arial" w:eastAsia="Times New Roman" w:hAnsi="Arial" w:cs="Arial"/>
-                <w:sz w:val="20"/>
-                <w:szCs w:val="24"/>
-                <w:highlight w:val="yellow"/>
-                <w:lang w:eastAsia="cs-CZ"/>
-              </w:rPr>
-            </w:pPr>
+              <w:jc w:val="center"/>
+              <w:cnfStyle w:val="000000000000" w:firstRow="0" w:lastRow="0" w:firstColumn="0" w:lastColumn="0" w:oddVBand="0" w:evenVBand="0" w:oddHBand="0" w:evenHBand="0" w:firstRowFirstColumn="0" w:firstRowLastColumn="0" w:lastRowFirstColumn="0" w:lastRowLastColumn="0"/>
+              <w:rPr>
+                <w:rFonts w:ascii="Arial" w:eastAsia="Times New Roman" w:hAnsi="Arial" w:cs="Arial"/>
+                <w:sz w:val="20"/>
+                <w:szCs w:val="24"/>
+                <w:highlight w:val="yellow"/>
+                <w:lang w:eastAsia="cs-CZ"/>
+              </w:rPr>
+            </w:pPr>
+            <w:r>
+              <w:rPr>
+                <w:rFonts w:ascii="Arial" w:eastAsia="Times New Roman" w:hAnsi="Arial" w:cs="Arial"/>
+                <w:sz w:val="20"/>
+                <w:szCs w:val="24"/>
+                <w:highlight w:val="yellow"/>
+                <w:lang w:eastAsia="cs-CZ"/>
+              </w:rPr>
+              <w:t>0.8</w:t>
+            </w:r>
           </w:p>
         </w:tc>
         <w:tc>
@@ -1222,15 +1307,26 @@
           </w:tcPr>
           <w:p>
             <w:pPr>
-              <w:cnfStyle w:val="000000000000" w:firstRow="0" w:lastRow="0" w:firstColumn="0" w:lastColumn="0" w:oddVBand="0" w:evenVBand="0" w:oddHBand="0" w:evenHBand="0" w:firstRowFirstColumn="0" w:firstRowLastColumn="0" w:lastRowFirstColumn="0" w:lastRowLastColumn="0"/>
-              <w:rPr>
-                <w:rFonts w:ascii="Times New Roman" w:eastAsia="Times New Roman" w:hAnsi="Times New Roman" w:cs="Times New Roman"/>
-                <w:sz w:val="20"/>
-                <w:szCs w:val="20"/>
-                <w:highlight w:val="yellow"/>
-                <w:lang w:eastAsia="cs-CZ"/>
-              </w:rPr>
-            </w:pPr>
+              <w:jc w:val="center"/>
+              <w:cnfStyle w:val="000000000000" w:firstRow="0" w:lastRow="0" w:firstColumn="0" w:lastColumn="0" w:oddVBand="0" w:evenVBand="0" w:oddHBand="0" w:evenHBand="0" w:firstRowFirstColumn="0" w:firstRowLastColumn="0" w:lastRowFirstColumn="0" w:lastRowLastColumn="0"/>
+              <w:rPr>
+                <w:rFonts w:ascii="Times New Roman" w:eastAsia="Times New Roman" w:hAnsi="Times New Roman" w:cs="Times New Roman"/>
+                <w:sz w:val="20"/>
+                <w:szCs w:val="20"/>
+                <w:highlight w:val="yellow"/>
+                <w:lang w:eastAsia="cs-CZ"/>
+              </w:rPr>
+            </w:pPr>
+            <w:r>
+              <w:rPr>
+                <w:rFonts w:ascii="Times New Roman" w:eastAsia="Times New Roman" w:hAnsi="Times New Roman" w:cs="Times New Roman"/>
+                <w:sz w:val="20"/>
+                <w:szCs w:val="20"/>
+                <w:highlight w:val="yellow"/>
+                <w:lang w:eastAsia="cs-CZ"/>
+              </w:rPr>
+              <w:t>RMB,MMB</w:t>
+            </w:r>
           </w:p>
         </w:tc>
         <w:tc>
@@ -1249,6 +1345,15 @@
                 <w:lang w:eastAsia="cs-CZ"/>
               </w:rPr>
             </w:pPr>
+            <w:r>
+              <w:rPr>
+                <w:rFonts w:ascii="Times New Roman" w:eastAsia="Times New Roman" w:hAnsi="Times New Roman" w:cs="Times New Roman"/>
+                <w:sz w:val="20"/>
+                <w:szCs w:val="20"/>
+                <w:lang w:eastAsia="cs-CZ"/>
+              </w:rPr>
+              <w:t>Není změna velikosti</w:t>
+            </w:r>
           </w:p>
         </w:tc>
       </w:tr>
@@ -1347,15 +1452,26 @@
           </w:tcPr>
           <w:p>
             <w:pPr>
-              <w:cnfStyle w:val="000000100000" w:firstRow="0" w:lastRow="0" w:firstColumn="0" w:lastColumn="0" w:oddVBand="0" w:evenVBand="0" w:oddHBand="1" w:evenHBand="0" w:firstRowFirstColumn="0" w:firstRowLastColumn="0" w:lastRowFirstColumn="0" w:lastRowLastColumn="0"/>
-              <w:rPr>
-                <w:rFonts w:ascii="Times New Roman" w:eastAsia="Times New Roman" w:hAnsi="Times New Roman" w:cs="Times New Roman"/>
-                <w:sz w:val="20"/>
-                <w:szCs w:val="20"/>
-                <w:highlight w:val="yellow"/>
-                <w:lang w:eastAsia="cs-CZ"/>
-              </w:rPr>
-            </w:pPr>
+              <w:jc w:val="center"/>
+              <w:cnfStyle w:val="000000100000" w:firstRow="0" w:lastRow="0" w:firstColumn="0" w:lastColumn="0" w:oddVBand="0" w:evenVBand="0" w:oddHBand="1" w:evenHBand="0" w:firstRowFirstColumn="0" w:firstRowLastColumn="0" w:lastRowFirstColumn="0" w:lastRowLastColumn="0"/>
+              <w:rPr>
+                <w:rFonts w:ascii="Times New Roman" w:eastAsia="Times New Roman" w:hAnsi="Times New Roman" w:cs="Times New Roman"/>
+                <w:sz w:val="20"/>
+                <w:szCs w:val="20"/>
+                <w:highlight w:val="yellow"/>
+                <w:lang w:eastAsia="cs-CZ"/>
+              </w:rPr>
+            </w:pPr>
+            <w:r>
+              <w:rPr>
+                <w:rFonts w:ascii="Times New Roman" w:eastAsia="Times New Roman" w:hAnsi="Times New Roman" w:cs="Times New Roman"/>
+                <w:sz w:val="20"/>
+                <w:szCs w:val="20"/>
+                <w:highlight w:val="yellow"/>
+                <w:lang w:eastAsia="cs-CZ"/>
+              </w:rPr>
+              <w:t>LMB</w:t>
+            </w:r>
           </w:p>
         </w:tc>
         <w:tc>
@@ -1371,7 +1487,7 @@
                 <w:rFonts w:ascii="Times New Roman" w:eastAsia="Times New Roman" w:hAnsi="Times New Roman" w:cs="Times New Roman"/>
                 <w:sz w:val="20"/>
                 <w:szCs w:val="20"/>
-                <w:lang w:eastAsia="cs-CZ"/>
+                <w:lang w:val="en-US" w:eastAsia="cs-CZ"/>
               </w:rPr>
             </w:pPr>
           </w:p>
@@ -1471,15 +1587,26 @@
           </w:tcPr>
           <w:p>
             <w:pPr>
-              <w:cnfStyle w:val="000000000000" w:firstRow="0" w:lastRow="0" w:firstColumn="0" w:lastColumn="0" w:oddVBand="0" w:evenVBand="0" w:oddHBand="0" w:evenHBand="0" w:firstRowFirstColumn="0" w:firstRowLastColumn="0" w:lastRowFirstColumn="0" w:lastRowLastColumn="0"/>
-              <w:rPr>
-                <w:rFonts w:ascii="Times New Roman" w:eastAsia="Times New Roman" w:hAnsi="Times New Roman" w:cs="Times New Roman"/>
-                <w:sz w:val="20"/>
-                <w:szCs w:val="20"/>
-                <w:highlight w:val="yellow"/>
-                <w:lang w:eastAsia="cs-CZ"/>
-              </w:rPr>
-            </w:pPr>
+              <w:jc w:val="center"/>
+              <w:cnfStyle w:val="000000000000" w:firstRow="0" w:lastRow="0" w:firstColumn="0" w:lastColumn="0" w:oddVBand="0" w:evenVBand="0" w:oddHBand="0" w:evenHBand="0" w:firstRowFirstColumn="0" w:firstRowLastColumn="0" w:lastRowFirstColumn="0" w:lastRowLastColumn="0"/>
+              <w:rPr>
+                <w:rFonts w:ascii="Times New Roman" w:eastAsia="Times New Roman" w:hAnsi="Times New Roman" w:cs="Times New Roman"/>
+                <w:sz w:val="20"/>
+                <w:szCs w:val="20"/>
+                <w:highlight w:val="yellow"/>
+                <w:lang w:eastAsia="cs-CZ"/>
+              </w:rPr>
+            </w:pPr>
+            <w:r>
+              <w:rPr>
+                <w:rFonts w:ascii="Times New Roman" w:eastAsia="Times New Roman" w:hAnsi="Times New Roman" w:cs="Times New Roman"/>
+                <w:sz w:val="20"/>
+                <w:szCs w:val="20"/>
+                <w:highlight w:val="yellow"/>
+                <w:lang w:eastAsia="cs-CZ"/>
+              </w:rPr>
+              <w:t>WSAD</w:t>
+            </w:r>
           </w:p>
         </w:tc>
         <w:tc>
@@ -1566,15 +1693,26 @@
           </w:tcPr>
           <w:p>
             <w:pPr>
-              <w:cnfStyle w:val="000000100000" w:firstRow="0" w:lastRow="0" w:firstColumn="0" w:lastColumn="0" w:oddVBand="0" w:evenVBand="0" w:oddHBand="1" w:evenHBand="0" w:firstRowFirstColumn="0" w:firstRowLastColumn="0" w:lastRowFirstColumn="0" w:lastRowLastColumn="0"/>
-              <w:rPr>
-                <w:rFonts w:ascii="Arial" w:eastAsia="Times New Roman" w:hAnsi="Arial" w:cs="Arial"/>
-                <w:sz w:val="20"/>
-                <w:szCs w:val="24"/>
-                <w:highlight w:val="yellow"/>
-                <w:lang w:eastAsia="cs-CZ"/>
-              </w:rPr>
-            </w:pPr>
+              <w:jc w:val="center"/>
+              <w:cnfStyle w:val="000000100000" w:firstRow="0" w:lastRow="0" w:firstColumn="0" w:lastColumn="0" w:oddVBand="0" w:evenVBand="0" w:oddHBand="1" w:evenHBand="0" w:firstRowFirstColumn="0" w:firstRowLastColumn="0" w:lastRowFirstColumn="0" w:lastRowLastColumn="0"/>
+              <w:rPr>
+                <w:rFonts w:ascii="Arial" w:eastAsia="Times New Roman" w:hAnsi="Arial" w:cs="Arial"/>
+                <w:sz w:val="20"/>
+                <w:szCs w:val="24"/>
+                <w:highlight w:val="yellow"/>
+                <w:lang w:val="en-US" w:eastAsia="cs-CZ"/>
+              </w:rPr>
+            </w:pPr>
+            <w:r>
+              <w:rPr>
+                <w:rFonts w:ascii="Arial" w:eastAsia="Times New Roman" w:hAnsi="Arial" w:cs="Arial"/>
+                <w:sz w:val="20"/>
+                <w:szCs w:val="24"/>
+                <w:highlight w:val="yellow"/>
+                <w:lang w:eastAsia="cs-CZ"/>
+              </w:rPr>
+              <w:t>1</w:t>
+            </w:r>
           </w:p>
         </w:tc>
         <w:tc>
@@ -1585,15 +1723,26 @@
           </w:tcPr>
           <w:p>
             <w:pPr>
-              <w:cnfStyle w:val="000000100000" w:firstRow="0" w:lastRow="0" w:firstColumn="0" w:lastColumn="0" w:oddVBand="0" w:evenVBand="0" w:oddHBand="1" w:evenHBand="0" w:firstRowFirstColumn="0" w:firstRowLastColumn="0" w:lastRowFirstColumn="0" w:lastRowLastColumn="0"/>
-              <w:rPr>
-                <w:rFonts w:ascii="Arial" w:eastAsia="Times New Roman" w:hAnsi="Arial" w:cs="Arial"/>
-                <w:sz w:val="20"/>
-                <w:szCs w:val="24"/>
-                <w:highlight w:val="yellow"/>
-                <w:lang w:eastAsia="cs-CZ"/>
-              </w:rPr>
-            </w:pPr>
+              <w:jc w:val="center"/>
+              <w:cnfStyle w:val="000000100000" w:firstRow="0" w:lastRow="0" w:firstColumn="0" w:lastColumn="0" w:oddVBand="0" w:evenVBand="0" w:oddHBand="1" w:evenHBand="0" w:firstRowFirstColumn="0" w:firstRowLastColumn="0" w:lastRowFirstColumn="0" w:lastRowLastColumn="0"/>
+              <w:rPr>
+                <w:rFonts w:ascii="Arial" w:eastAsia="Times New Roman" w:hAnsi="Arial" w:cs="Arial"/>
+                <w:sz w:val="20"/>
+                <w:szCs w:val="24"/>
+                <w:highlight w:val="yellow"/>
+                <w:lang w:eastAsia="cs-CZ"/>
+              </w:rPr>
+            </w:pPr>
+            <w:r>
+              <w:rPr>
+                <w:rFonts w:ascii="Arial" w:eastAsia="Times New Roman" w:hAnsi="Arial" w:cs="Arial"/>
+                <w:sz w:val="20"/>
+                <w:szCs w:val="24"/>
+                <w:highlight w:val="yellow"/>
+                <w:lang w:eastAsia="cs-CZ"/>
+              </w:rPr>
+              <w:t>Q,E</w:t>
+            </w:r>
           </w:p>
         </w:tc>
         <w:tc>
@@ -1903,27 +2052,7 @@
                 <w:szCs w:val="24"/>
                 <w:lang w:eastAsia="cs-CZ"/>
               </w:rPr>
-              <w:t xml:space="preserve">Pozice </w:t>
-            </w:r>
-            <w:proofErr w:type="spellStart"/>
-            <w:r>
-              <w:rPr>
-                <w:rFonts w:ascii="Arial" w:eastAsia="Times New Roman" w:hAnsi="Arial" w:cs="Arial"/>
-                <w:sz w:val="20"/>
-                <w:szCs w:val="24"/>
-                <w:lang w:eastAsia="cs-CZ"/>
-              </w:rPr>
-              <w:t>xyz</w:t>
-            </w:r>
-            <w:proofErr w:type="spellEnd"/>
-            <w:r>
-              <w:rPr>
-                <w:rFonts w:ascii="Arial" w:eastAsia="Times New Roman" w:hAnsi="Arial" w:cs="Arial"/>
-                <w:sz w:val="20"/>
-                <w:szCs w:val="24"/>
-                <w:lang w:eastAsia="cs-CZ"/>
-              </w:rPr>
-              <w:t xml:space="preserve"> – v souřadnicích pozorovatele</w:t>
+              <w:t>Pozice xyz – v souřadnicích pozorovatele</w:t>
             </w:r>
           </w:p>
         </w:tc>
@@ -2037,27 +2166,7 @@
                 <w:szCs w:val="24"/>
                 <w:lang w:eastAsia="cs-CZ"/>
               </w:rPr>
-              <w:t>Hloubka – informace v </w:t>
-            </w:r>
-            <w:proofErr w:type="spellStart"/>
-            <w:r>
-              <w:rPr>
-                <w:rFonts w:ascii="Arial" w:eastAsia="Times New Roman" w:hAnsi="Arial" w:cs="Arial"/>
-                <w:sz w:val="20"/>
-                <w:szCs w:val="24"/>
-                <w:lang w:eastAsia="cs-CZ"/>
-              </w:rPr>
-              <w:t>depth</w:t>
-            </w:r>
-            <w:proofErr w:type="spellEnd"/>
-            <w:r>
-              <w:rPr>
-                <w:rFonts w:ascii="Arial" w:eastAsia="Times New Roman" w:hAnsi="Arial" w:cs="Arial"/>
-                <w:sz w:val="20"/>
-                <w:szCs w:val="24"/>
-                <w:lang w:eastAsia="cs-CZ"/>
-              </w:rPr>
-              <w:t xml:space="preserve"> bufferu</w:t>
+              <w:t>Hloubka – informace v depth bufferu</w:t>
             </w:r>
           </w:p>
         </w:tc>
@@ -2168,27 +2277,7 @@
                 <w:szCs w:val="24"/>
                 <w:lang w:eastAsia="cs-CZ"/>
               </w:rPr>
-              <w:t xml:space="preserve">Normála </w:t>
-            </w:r>
-            <w:proofErr w:type="spellStart"/>
-            <w:r>
-              <w:rPr>
-                <w:rFonts w:ascii="Arial" w:eastAsia="Times New Roman" w:hAnsi="Arial" w:cs="Arial"/>
-                <w:sz w:val="20"/>
-                <w:szCs w:val="24"/>
-                <w:lang w:eastAsia="cs-CZ"/>
-              </w:rPr>
-              <w:t>xyz</w:t>
-            </w:r>
-            <w:proofErr w:type="spellEnd"/>
-            <w:r>
-              <w:rPr>
-                <w:rFonts w:ascii="Arial" w:eastAsia="Times New Roman" w:hAnsi="Arial" w:cs="Arial"/>
-                <w:sz w:val="20"/>
-                <w:szCs w:val="24"/>
-                <w:lang w:eastAsia="cs-CZ"/>
-              </w:rPr>
-              <w:t xml:space="preserve"> </w:t>
+              <w:t xml:space="preserve">Normála xyz </w:t>
             </w:r>
             <w:r>
               <w:rPr>
@@ -2335,19 +2424,8 @@
                 <w:szCs w:val="24"/>
                 <w:lang w:eastAsia="cs-CZ"/>
               </w:rPr>
-              <w:t xml:space="preserve">Mapovaná textura </w:t>
-            </w:r>
-            <w:proofErr w:type="spellStart"/>
-            <w:r>
-              <w:rPr>
-                <w:rFonts w:ascii="Arial" w:eastAsia="Times New Roman" w:hAnsi="Arial" w:cs="Arial"/>
-                <w:sz w:val="20"/>
-                <w:szCs w:val="24"/>
-                <w:lang w:eastAsia="cs-CZ"/>
-              </w:rPr>
-              <w:t>rgba</w:t>
-            </w:r>
-            <w:proofErr w:type="spellEnd"/>
+              <w:t>Mapovaná textura rgba</w:t>
+            </w:r>
           </w:p>
         </w:tc>
         <w:tc>
@@ -2358,15 +2436,26 @@
           </w:tcPr>
           <w:p>
             <w:pPr>
-              <w:cnfStyle w:val="000000100000" w:firstRow="0" w:lastRow="0" w:firstColumn="0" w:lastColumn="0" w:oddVBand="0" w:evenVBand="0" w:oddHBand="1" w:evenHBand="0" w:firstRowFirstColumn="0" w:firstRowLastColumn="0" w:lastRowFirstColumn="0" w:lastRowLastColumn="0"/>
-              <w:rPr>
-                <w:rFonts w:ascii="Arial" w:eastAsia="Times New Roman" w:hAnsi="Arial" w:cs="Arial"/>
-                <w:sz w:val="20"/>
-                <w:szCs w:val="24"/>
-                <w:highlight w:val="yellow"/>
-                <w:lang w:eastAsia="cs-CZ"/>
-              </w:rPr>
-            </w:pPr>
+              <w:jc w:val="center"/>
+              <w:cnfStyle w:val="000000100000" w:firstRow="0" w:lastRow="0" w:firstColumn="0" w:lastColumn="0" w:oddVBand="0" w:evenVBand="0" w:oddHBand="1" w:evenHBand="0" w:firstRowFirstColumn="0" w:firstRowLastColumn="0" w:lastRowFirstColumn="0" w:lastRowLastColumn="0"/>
+              <w:rPr>
+                <w:rFonts w:ascii="Arial" w:eastAsia="Times New Roman" w:hAnsi="Arial" w:cs="Arial"/>
+                <w:sz w:val="20"/>
+                <w:szCs w:val="24"/>
+                <w:highlight w:val="yellow"/>
+                <w:lang w:eastAsia="cs-CZ"/>
+              </w:rPr>
+            </w:pPr>
+            <w:r>
+              <w:rPr>
+                <w:rFonts w:ascii="Arial" w:eastAsia="Times New Roman" w:hAnsi="Arial" w:cs="Arial"/>
+                <w:sz w:val="20"/>
+                <w:szCs w:val="24"/>
+                <w:highlight w:val="yellow"/>
+                <w:lang w:eastAsia="cs-CZ"/>
+              </w:rPr>
+              <w:t>1</w:t>
+            </w:r>
           </w:p>
         </w:tc>
         <w:tc>
@@ -2459,19 +2548,8 @@
                 <w:szCs w:val="24"/>
                 <w:lang w:eastAsia="cs-CZ"/>
               </w:rPr>
-              <w:t xml:space="preserve">Souřadnice do textury </w:t>
-            </w:r>
-            <w:proofErr w:type="spellStart"/>
-            <w:r>
-              <w:rPr>
-                <w:rFonts w:ascii="Arial" w:eastAsia="Times New Roman" w:hAnsi="Arial" w:cs="Arial"/>
-                <w:sz w:val="20"/>
-                <w:szCs w:val="24"/>
-                <w:lang w:eastAsia="cs-CZ"/>
-              </w:rPr>
-              <w:t>uv</w:t>
-            </w:r>
-            <w:proofErr w:type="spellEnd"/>
+              <w:t>Souřadnice do textury uv</w:t>
+            </w:r>
           </w:p>
         </w:tc>
         <w:tc>
@@ -2482,15 +2560,26 @@
           </w:tcPr>
           <w:p>
             <w:pPr>
-              <w:cnfStyle w:val="000000000000" w:firstRow="0" w:lastRow="0" w:firstColumn="0" w:lastColumn="0" w:oddVBand="0" w:evenVBand="0" w:oddHBand="0" w:evenHBand="0" w:firstRowFirstColumn="0" w:firstRowLastColumn="0" w:lastRowFirstColumn="0" w:lastRowLastColumn="0"/>
-              <w:rPr>
-                <w:rFonts w:ascii="Arial" w:eastAsia="Times New Roman" w:hAnsi="Arial" w:cs="Arial"/>
-                <w:sz w:val="20"/>
-                <w:szCs w:val="24"/>
-                <w:highlight w:val="yellow"/>
-                <w:lang w:eastAsia="cs-CZ"/>
-              </w:rPr>
-            </w:pPr>
+              <w:jc w:val="center"/>
+              <w:cnfStyle w:val="000000000000" w:firstRow="0" w:lastRow="0" w:firstColumn="0" w:lastColumn="0" w:oddVBand="0" w:evenVBand="0" w:oddHBand="0" w:evenHBand="0" w:firstRowFirstColumn="0" w:firstRowLastColumn="0" w:lastRowFirstColumn="0" w:lastRowLastColumn="0"/>
+              <w:rPr>
+                <w:rFonts w:ascii="Arial" w:eastAsia="Times New Roman" w:hAnsi="Arial" w:cs="Arial"/>
+                <w:sz w:val="20"/>
+                <w:szCs w:val="24"/>
+                <w:highlight w:val="yellow"/>
+                <w:lang w:eastAsia="cs-CZ"/>
+              </w:rPr>
+            </w:pPr>
+            <w:r>
+              <w:rPr>
+                <w:rFonts w:ascii="Arial" w:eastAsia="Times New Roman" w:hAnsi="Arial" w:cs="Arial"/>
+                <w:sz w:val="20"/>
+                <w:szCs w:val="24"/>
+                <w:highlight w:val="yellow"/>
+                <w:lang w:eastAsia="cs-CZ"/>
+              </w:rPr>
+              <w:t>1</w:t>
+            </w:r>
           </w:p>
         </w:tc>
         <w:tc>
@@ -3781,7 +3870,6 @@
               </w:rPr>
               <w:t>-</w:t>
             </w:r>
-            <w:proofErr w:type="spellStart"/>
             <w:r>
               <w:rPr>
                 <w:rFonts w:ascii="Arial" w:eastAsia="Times New Roman" w:hAnsi="Arial" w:cs="Arial"/>
@@ -3792,7 +3880,6 @@
               </w:rPr>
               <w:t>processing</w:t>
             </w:r>
-            <w:proofErr w:type="spellEnd"/>
           </w:p>
         </w:tc>
         <w:tc>
@@ -3809,25 +3896,14 @@
                 <w:lang w:eastAsia="cs-CZ"/>
               </w:rPr>
             </w:pPr>
-            <w:proofErr w:type="spellStart"/>
-            <w:r>
-              <w:rPr>
-                <w:rFonts w:ascii="Arial" w:eastAsia="Times New Roman" w:hAnsi="Arial" w:cs="Arial"/>
-                <w:sz w:val="20"/>
-                <w:szCs w:val="24"/>
-                <w:lang w:eastAsia="cs-CZ"/>
-              </w:rPr>
-              <w:t>RenderTarget</w:t>
-            </w:r>
-            <w:proofErr w:type="spellEnd"/>
-            <w:r>
-              <w:rPr>
-                <w:rFonts w:ascii="Arial" w:eastAsia="Times New Roman" w:hAnsi="Arial" w:cs="Arial"/>
-                <w:sz w:val="20"/>
-                <w:szCs w:val="24"/>
-                <w:lang w:eastAsia="cs-CZ"/>
-              </w:rPr>
-              <w:t xml:space="preserve"> pro uložení prvního průchodu</w:t>
+            <w:r>
+              <w:rPr>
+                <w:rFonts w:ascii="Arial" w:eastAsia="Times New Roman" w:hAnsi="Arial" w:cs="Arial"/>
+                <w:sz w:val="20"/>
+                <w:szCs w:val="24"/>
+                <w:lang w:eastAsia="cs-CZ"/>
+              </w:rPr>
+              <w:t>RenderTarget pro uložení prvního průchodu</w:t>
             </w:r>
           </w:p>
         </w:tc>
@@ -4072,20 +4148,8 @@
                 <w:szCs w:val="24"/>
                 <w:lang w:eastAsia="cs-CZ"/>
               </w:rPr>
-              <w:t xml:space="preserve"> </w:t>
-            </w:r>
-            <w:proofErr w:type="spellStart"/>
-            <w:r>
-              <w:rPr>
-                <w:rFonts w:ascii="Arial" w:eastAsia="Times New Roman" w:hAnsi="Arial" w:cs="Arial"/>
-                <w:i w:val="0"/>
-                <w:sz w:val="20"/>
-                <w:szCs w:val="24"/>
-                <w:lang w:eastAsia="cs-CZ"/>
-              </w:rPr>
-              <w:t>GitLab</w:t>
-            </w:r>
-            <w:proofErr w:type="spellEnd"/>
+              <w:t xml:space="preserve"> GitLab</w:t>
+            </w:r>
           </w:p>
         </w:tc>
         <w:tc>
@@ -4121,20 +4185,8 @@
                 <w:szCs w:val="24"/>
                 <w:lang w:eastAsia="cs-CZ"/>
               </w:rPr>
-              <w:t xml:space="preserve">ytvoření privátního </w:t>
-            </w:r>
-            <w:proofErr w:type="spellStart"/>
-            <w:r>
-              <w:rPr>
-                <w:rFonts w:ascii="Arial" w:eastAsia="Times New Roman" w:hAnsi="Arial" w:cs="Arial"/>
-                <w:bCs/>
-                <w:sz w:val="20"/>
-                <w:szCs w:val="24"/>
-                <w:lang w:eastAsia="cs-CZ"/>
-              </w:rPr>
-              <w:t>repozitáře</w:t>
-            </w:r>
-            <w:proofErr w:type="spellEnd"/>
+              <w:t>ytvoření privátního repozitáře</w:t>
+            </w:r>
           </w:p>
         </w:tc>
         <w:tc>
@@ -4264,20 +4316,8 @@
                 <w:szCs w:val="24"/>
                 <w:lang w:eastAsia="cs-CZ"/>
               </w:rPr>
-              <w:t xml:space="preserve">ravidelné komentované </w:t>
-            </w:r>
-            <w:proofErr w:type="spellStart"/>
-            <w:r>
-              <w:rPr>
-                <w:rFonts w:ascii="Arial" w:eastAsia="Times New Roman" w:hAnsi="Arial" w:cs="Arial"/>
-                <w:bCs/>
-                <w:sz w:val="20"/>
-                <w:szCs w:val="24"/>
-                <w:lang w:eastAsia="cs-CZ"/>
-              </w:rPr>
-              <w:t>commity</w:t>
-            </w:r>
-            <w:proofErr w:type="spellEnd"/>
+              <w:t>ravidelné komentované commity</w:t>
+            </w:r>
           </w:p>
         </w:tc>
         <w:tc>

</xml_diff>

<commit_message>
Rotation around model center, ambient, diffuse light, normal calculation
</commit_message>
<xml_diff>
--- a/Pozadavky_PGRF3_Task1_Jan_Zahradník.docx
+++ b/Pozadavky_PGRF3_Task1_Jan_Zahradník.docx
@@ -1876,9 +1876,18 @@
                 <w:rFonts w:ascii="Times New Roman" w:eastAsia="Times New Roman" w:hAnsi="Times New Roman" w:cs="Times New Roman"/>
                 <w:sz w:val="20"/>
                 <w:szCs w:val="20"/>
-                <w:lang w:eastAsia="cs-CZ"/>
-              </w:rPr>
-            </w:pPr>
+                <w:lang w:val="en-US" w:eastAsia="cs-CZ"/>
+              </w:rPr>
+            </w:pPr>
+            <w:r>
+              <w:rPr>
+                <w:rFonts w:ascii="Times New Roman" w:eastAsia="Times New Roman" w:hAnsi="Times New Roman" w:cs="Times New Roman"/>
+                <w:sz w:val="20"/>
+                <w:szCs w:val="20"/>
+                <w:lang w:eastAsia="cs-CZ"/>
+              </w:rPr>
+              <w:t>Numericky</w:t>
+            </w:r>
           </w:p>
         </w:tc>
       </w:tr>

</xml_diff>

<commit_message>
Specular light done and functional, normal is functional on all objects
</commit_message>
<xml_diff>
--- a/Pozadavky_PGRF3_Task1_Jan_Zahradník.docx
+++ b/Pozadavky_PGRF3_Task1_Jan_Zahradník.docx
@@ -1,6 +1,6 @@
 
 <file path=word/document.xml><?xml version="1.0" encoding="utf-8"?>
-<w:document xmlns:wpc="http://schemas.microsoft.com/office/word/2010/wordprocessingCanvas" xmlns:cx="http://schemas.microsoft.com/office/drawing/2014/chartex" xmlns:cx1="http://schemas.microsoft.com/office/drawing/2015/9/8/chartex" xmlns:cx2="http://schemas.microsoft.com/office/drawing/2015/10/21/chartex" xmlns:cx3="http://schemas.microsoft.com/office/drawing/2016/5/9/chartex" xmlns:cx4="http://schemas.microsoft.com/office/drawing/2016/5/10/chartex" xmlns:cx5="http://schemas.microsoft.com/office/drawing/2016/5/11/chartex" xmlns:cx6="http://schemas.microsoft.com/office/drawing/2016/5/12/chartex" xmlns:cx7="http://schemas.microsoft.com/office/drawing/2016/5/13/chartex" xmlns:cx8="http://schemas.microsoft.com/office/drawing/2016/5/14/chartex" xmlns:mc="http://schemas.openxmlformats.org/markup-compatibility/2006" xmlns:aink="http://schemas.microsoft.com/office/drawing/2016/ink" xmlns:am3d="http://schemas.microsoft.com/office/drawing/2017/model3d" xmlns:o="urn:schemas-microsoft-com:office:office" xmlns:r="http://schemas.openxmlformats.org/officeDocument/2006/relationships" xmlns:m="http://schemas.openxmlformats.org/officeDocument/2006/math" xmlns:v="urn:schemas-microsoft-com:vml" xmlns:wp14="http://schemas.microsoft.com/office/word/2010/wordprocessingDrawing" xmlns:wp="http://schemas.openxmlformats.org/drawingml/2006/wordprocessingDrawing" xmlns:w10="urn:schemas-microsoft-com:office:word" xmlns:w="http://schemas.openxmlformats.org/wordprocessingml/2006/main" xmlns:w14="http://schemas.microsoft.com/office/word/2010/wordml" xmlns:w15="http://schemas.microsoft.com/office/word/2012/wordml" xmlns:w16cex="http://schemas.microsoft.com/office/word/2018/wordml/cex" xmlns:w16cid="http://schemas.microsoft.com/office/word/2016/wordml/cid" xmlns:w16="http://schemas.microsoft.com/office/word/2018/wordml" xmlns:w16se="http://schemas.microsoft.com/office/word/2015/wordml/symex" xmlns:wpg="http://schemas.microsoft.com/office/word/2010/wordprocessingGroup" xmlns:wpi="http://schemas.microsoft.com/office/word/2010/wordprocessingInk" xmlns:wne="http://schemas.microsoft.com/office/word/2006/wordml" xmlns:wps="http://schemas.microsoft.com/office/word/2010/wordprocessingShape" mc:Ignorable="w14 w15 w16se w16cid w16 w16cex wp14">
+<w:document xmlns:wpc="http://schemas.microsoft.com/office/word/2010/wordprocessingCanvas" xmlns:cx="http://schemas.microsoft.com/office/drawing/2014/chartex" xmlns:cx1="http://schemas.microsoft.com/office/drawing/2015/9/8/chartex" xmlns:cx2="http://schemas.microsoft.com/office/drawing/2015/10/21/chartex" xmlns:cx3="http://schemas.microsoft.com/office/drawing/2016/5/9/chartex" xmlns:cx4="http://schemas.microsoft.com/office/drawing/2016/5/10/chartex" xmlns:cx5="http://schemas.microsoft.com/office/drawing/2016/5/11/chartex" xmlns:cx6="http://schemas.microsoft.com/office/drawing/2016/5/12/chartex" xmlns:cx7="http://schemas.microsoft.com/office/drawing/2016/5/13/chartex" xmlns:cx8="http://schemas.microsoft.com/office/drawing/2016/5/14/chartex" xmlns:mc="http://schemas.openxmlformats.org/markup-compatibility/2006" xmlns:aink="http://schemas.microsoft.com/office/drawing/2016/ink" xmlns:am3d="http://schemas.microsoft.com/office/drawing/2017/model3d" xmlns:o="urn:schemas-microsoft-com:office:office" xmlns:r="http://schemas.openxmlformats.org/officeDocument/2006/relationships" xmlns:m="http://schemas.openxmlformats.org/officeDocument/2006/math" xmlns:v="urn:schemas-microsoft-com:vml" xmlns:wp14="http://schemas.microsoft.com/office/word/2010/wordprocessingDrawing" xmlns:wp="http://schemas.openxmlformats.org/drawingml/2006/wordprocessingDrawing" xmlns:w10="urn:schemas-microsoft-com:office:word" xmlns:w="http://schemas.openxmlformats.org/wordprocessingml/2006/main" xmlns:w14="http://schemas.microsoft.com/office/word/2010/wordml" xmlns:w15="http://schemas.microsoft.com/office/word/2012/wordml" xmlns:w16cex="http://schemas.microsoft.com/office/word/2018/wordml/cex" xmlns:w16cid="http://schemas.microsoft.com/office/word/2016/wordml/cid" xmlns:w16="http://schemas.microsoft.com/office/word/2018/wordml" xmlns:w16sdtdh="http://schemas.microsoft.com/office/word/2020/wordml/sdtdatahash" xmlns:w16se="http://schemas.microsoft.com/office/word/2015/wordml/symex" xmlns:wpg="http://schemas.microsoft.com/office/word/2010/wordprocessingGroup" xmlns:wpi="http://schemas.microsoft.com/office/word/2010/wordprocessingInk" xmlns:wne="http://schemas.microsoft.com/office/word/2006/wordml" xmlns:wps="http://schemas.microsoft.com/office/word/2010/wordprocessingShape" mc:Ignorable="w14 w15 w16se w16cid w16 w16cex w16sdtdh wp14">
   <w:body>
     <w:tbl>
       <w:tblPr>
@@ -343,8 +343,20 @@
                 <w:szCs w:val="24"/>
                 <w:lang w:eastAsia="cs-CZ"/>
               </w:rPr>
-              <w:t xml:space="preserve"> gridu</w:t>
-            </w:r>
+              <w:t xml:space="preserve"> </w:t>
+            </w:r>
+            <w:proofErr w:type="spellStart"/>
+            <w:r>
+              <w:rPr>
+                <w:rFonts w:ascii="Arial" w:eastAsia="Times New Roman" w:hAnsi="Arial" w:cs="Arial"/>
+                <w:i w:val="0"/>
+                <w:sz w:val="20"/>
+                <w:szCs w:val="24"/>
+                <w:lang w:eastAsia="cs-CZ"/>
+              </w:rPr>
+              <w:t>gridu</w:t>
+            </w:r>
+            <w:proofErr w:type="spellEnd"/>
           </w:p>
         </w:tc>
         <w:tc>
@@ -1171,8 +1183,19 @@
                 <w:szCs w:val="20"/>
                 <w:lang w:eastAsia="cs-CZ"/>
               </w:rPr>
-              <w:t>Na dvou telesech</w:t>
-            </w:r>
+              <w:t xml:space="preserve">Na dvou </w:t>
+            </w:r>
+            <w:proofErr w:type="spellStart"/>
+            <w:r>
+              <w:rPr>
+                <w:rFonts w:ascii="Times New Roman" w:eastAsia="Times New Roman" w:hAnsi="Times New Roman" w:cs="Times New Roman"/>
+                <w:sz w:val="20"/>
+                <w:szCs w:val="20"/>
+                <w:lang w:eastAsia="cs-CZ"/>
+              </w:rPr>
+              <w:t>telesech</w:t>
+            </w:r>
+            <w:proofErr w:type="spellEnd"/>
           </w:p>
         </w:tc>
       </w:tr>
@@ -1835,15 +1858,26 @@
           </w:tcPr>
           <w:p>
             <w:pPr>
-              <w:cnfStyle w:val="000000000000" w:firstRow="0" w:lastRow="0" w:firstColumn="0" w:lastColumn="0" w:oddVBand="0" w:evenVBand="0" w:oddHBand="0" w:evenHBand="0" w:firstRowFirstColumn="0" w:firstRowLastColumn="0" w:lastRowFirstColumn="0" w:lastRowLastColumn="0"/>
-              <w:rPr>
-                <w:rFonts w:ascii="Arial" w:eastAsia="Times New Roman" w:hAnsi="Arial" w:cs="Arial"/>
-                <w:sz w:val="20"/>
-                <w:szCs w:val="24"/>
-                <w:highlight w:val="yellow"/>
-                <w:lang w:eastAsia="cs-CZ"/>
-              </w:rPr>
-            </w:pPr>
+              <w:jc w:val="center"/>
+              <w:cnfStyle w:val="000000000000" w:firstRow="0" w:lastRow="0" w:firstColumn="0" w:lastColumn="0" w:oddVBand="0" w:evenVBand="0" w:oddHBand="0" w:evenHBand="0" w:firstRowFirstColumn="0" w:firstRowLastColumn="0" w:lastRowFirstColumn="0" w:lastRowLastColumn="0"/>
+              <w:rPr>
+                <w:rFonts w:ascii="Arial" w:eastAsia="Times New Roman" w:hAnsi="Arial" w:cs="Arial"/>
+                <w:sz w:val="20"/>
+                <w:szCs w:val="24"/>
+                <w:highlight w:val="yellow"/>
+                <w:lang w:eastAsia="cs-CZ"/>
+              </w:rPr>
+            </w:pPr>
+            <w:r>
+              <w:rPr>
+                <w:rFonts w:ascii="Arial" w:eastAsia="Times New Roman" w:hAnsi="Arial" w:cs="Arial"/>
+                <w:sz w:val="20"/>
+                <w:szCs w:val="24"/>
+                <w:highlight w:val="yellow"/>
+                <w:lang w:eastAsia="cs-CZ"/>
+              </w:rPr>
+              <w:t>1</w:t>
+            </w:r>
           </w:p>
         </w:tc>
         <w:tc>
@@ -1952,15 +1986,26 @@
           </w:tcPr>
           <w:p>
             <w:pPr>
-              <w:cnfStyle w:val="000000100000" w:firstRow="0" w:lastRow="0" w:firstColumn="0" w:lastColumn="0" w:oddVBand="0" w:evenVBand="0" w:oddHBand="1" w:evenHBand="0" w:firstRowFirstColumn="0" w:firstRowLastColumn="0" w:lastRowFirstColumn="0" w:lastRowLastColumn="0"/>
-              <w:rPr>
-                <w:rFonts w:ascii="Arial" w:eastAsia="Times New Roman" w:hAnsi="Arial" w:cs="Arial"/>
-                <w:sz w:val="20"/>
-                <w:szCs w:val="24"/>
-                <w:highlight w:val="yellow"/>
-                <w:lang w:eastAsia="cs-CZ"/>
-              </w:rPr>
-            </w:pPr>
+              <w:jc w:val="center"/>
+              <w:cnfStyle w:val="000000100000" w:firstRow="0" w:lastRow="0" w:firstColumn="0" w:lastColumn="0" w:oddVBand="0" w:evenVBand="0" w:oddHBand="1" w:evenHBand="0" w:firstRowFirstColumn="0" w:firstRowLastColumn="0" w:lastRowFirstColumn="0" w:lastRowLastColumn="0"/>
+              <w:rPr>
+                <w:rFonts w:ascii="Arial" w:eastAsia="Times New Roman" w:hAnsi="Arial" w:cs="Arial"/>
+                <w:sz w:val="20"/>
+                <w:szCs w:val="24"/>
+                <w:highlight w:val="yellow"/>
+                <w:lang w:val="en-US" w:eastAsia="cs-CZ"/>
+              </w:rPr>
+            </w:pPr>
+            <w:r>
+              <w:rPr>
+                <w:rFonts w:ascii="Arial" w:eastAsia="Times New Roman" w:hAnsi="Arial" w:cs="Arial"/>
+                <w:sz w:val="20"/>
+                <w:szCs w:val="24"/>
+                <w:highlight w:val="yellow"/>
+                <w:lang w:val="en-US" w:eastAsia="cs-CZ"/>
+              </w:rPr>
+              <w:t>1</w:t>
+            </w:r>
           </w:p>
         </w:tc>
         <w:tc>
@@ -2061,7 +2106,27 @@
                 <w:szCs w:val="24"/>
                 <w:lang w:eastAsia="cs-CZ"/>
               </w:rPr>
-              <w:t>Pozice xyz – v souřadnicích pozorovatele</w:t>
+              <w:t xml:space="preserve">Pozice </w:t>
+            </w:r>
+            <w:proofErr w:type="spellStart"/>
+            <w:r>
+              <w:rPr>
+                <w:rFonts w:ascii="Arial" w:eastAsia="Times New Roman" w:hAnsi="Arial" w:cs="Arial"/>
+                <w:sz w:val="20"/>
+                <w:szCs w:val="24"/>
+                <w:lang w:eastAsia="cs-CZ"/>
+              </w:rPr>
+              <w:t>xyz</w:t>
+            </w:r>
+            <w:proofErr w:type="spellEnd"/>
+            <w:r>
+              <w:rPr>
+                <w:rFonts w:ascii="Arial" w:eastAsia="Times New Roman" w:hAnsi="Arial" w:cs="Arial"/>
+                <w:sz w:val="20"/>
+                <w:szCs w:val="24"/>
+                <w:lang w:eastAsia="cs-CZ"/>
+              </w:rPr>
+              <w:t xml:space="preserve"> – v souřadnicích pozorovatele</w:t>
             </w:r>
           </w:p>
         </w:tc>
@@ -2073,15 +2138,26 @@
           </w:tcPr>
           <w:p>
             <w:pPr>
-              <w:cnfStyle w:val="000000000000" w:firstRow="0" w:lastRow="0" w:firstColumn="0" w:lastColumn="0" w:oddVBand="0" w:evenVBand="0" w:oddHBand="0" w:evenHBand="0" w:firstRowFirstColumn="0" w:firstRowLastColumn="0" w:lastRowFirstColumn="0" w:lastRowLastColumn="0"/>
-              <w:rPr>
-                <w:rFonts w:ascii="Arial" w:eastAsia="Times New Roman" w:hAnsi="Arial" w:cs="Arial"/>
-                <w:sz w:val="20"/>
-                <w:szCs w:val="24"/>
-                <w:highlight w:val="yellow"/>
-                <w:lang w:eastAsia="cs-CZ"/>
-              </w:rPr>
-            </w:pPr>
+              <w:jc w:val="center"/>
+              <w:cnfStyle w:val="000000000000" w:firstRow="0" w:lastRow="0" w:firstColumn="0" w:lastColumn="0" w:oddVBand="0" w:evenVBand="0" w:oddHBand="0" w:evenHBand="0" w:firstRowFirstColumn="0" w:firstRowLastColumn="0" w:lastRowFirstColumn="0" w:lastRowLastColumn="0"/>
+              <w:rPr>
+                <w:rFonts w:ascii="Arial" w:eastAsia="Times New Roman" w:hAnsi="Arial" w:cs="Arial"/>
+                <w:sz w:val="20"/>
+                <w:szCs w:val="24"/>
+                <w:highlight w:val="yellow"/>
+                <w:lang w:eastAsia="cs-CZ"/>
+              </w:rPr>
+            </w:pPr>
+            <w:r>
+              <w:rPr>
+                <w:rFonts w:ascii="Arial" w:eastAsia="Times New Roman" w:hAnsi="Arial" w:cs="Arial"/>
+                <w:sz w:val="20"/>
+                <w:szCs w:val="24"/>
+                <w:highlight w:val="yellow"/>
+                <w:lang w:eastAsia="cs-CZ"/>
+              </w:rPr>
+              <w:t>1</w:t>
+            </w:r>
           </w:p>
         </w:tc>
         <w:tc>
@@ -2175,7 +2251,27 @@
                 <w:szCs w:val="24"/>
                 <w:lang w:eastAsia="cs-CZ"/>
               </w:rPr>
-              <w:t>Hloubka – informace v depth bufferu</w:t>
+              <w:t>Hloubka – informace v </w:t>
+            </w:r>
+            <w:proofErr w:type="spellStart"/>
+            <w:r>
+              <w:rPr>
+                <w:rFonts w:ascii="Arial" w:eastAsia="Times New Roman" w:hAnsi="Arial" w:cs="Arial"/>
+                <w:sz w:val="20"/>
+                <w:szCs w:val="24"/>
+                <w:lang w:eastAsia="cs-CZ"/>
+              </w:rPr>
+              <w:t>depth</w:t>
+            </w:r>
+            <w:proofErr w:type="spellEnd"/>
+            <w:r>
+              <w:rPr>
+                <w:rFonts w:ascii="Arial" w:eastAsia="Times New Roman" w:hAnsi="Arial" w:cs="Arial"/>
+                <w:sz w:val="20"/>
+                <w:szCs w:val="24"/>
+                <w:lang w:eastAsia="cs-CZ"/>
+              </w:rPr>
+              <w:t xml:space="preserve"> bufferu</w:t>
             </w:r>
           </w:p>
         </w:tc>
@@ -2187,15 +2283,26 @@
           </w:tcPr>
           <w:p>
             <w:pPr>
-              <w:cnfStyle w:val="000000100000" w:firstRow="0" w:lastRow="0" w:firstColumn="0" w:lastColumn="0" w:oddVBand="0" w:evenVBand="0" w:oddHBand="1" w:evenHBand="0" w:firstRowFirstColumn="0" w:firstRowLastColumn="0" w:lastRowFirstColumn="0" w:lastRowLastColumn="0"/>
-              <w:rPr>
-                <w:rFonts w:ascii="Arial" w:eastAsia="Times New Roman" w:hAnsi="Arial" w:cs="Arial"/>
-                <w:sz w:val="20"/>
-                <w:szCs w:val="24"/>
-                <w:highlight w:val="yellow"/>
-                <w:lang w:eastAsia="cs-CZ"/>
-              </w:rPr>
-            </w:pPr>
+              <w:jc w:val="center"/>
+              <w:cnfStyle w:val="000000100000" w:firstRow="0" w:lastRow="0" w:firstColumn="0" w:lastColumn="0" w:oddVBand="0" w:evenVBand="0" w:oddHBand="1" w:evenHBand="0" w:firstRowFirstColumn="0" w:firstRowLastColumn="0" w:lastRowFirstColumn="0" w:lastRowLastColumn="0"/>
+              <w:rPr>
+                <w:rFonts w:ascii="Arial" w:eastAsia="Times New Roman" w:hAnsi="Arial" w:cs="Arial"/>
+                <w:sz w:val="20"/>
+                <w:szCs w:val="24"/>
+                <w:highlight w:val="yellow"/>
+                <w:lang w:eastAsia="cs-CZ"/>
+              </w:rPr>
+            </w:pPr>
+            <w:r>
+              <w:rPr>
+                <w:rFonts w:ascii="Arial" w:eastAsia="Times New Roman" w:hAnsi="Arial" w:cs="Arial"/>
+                <w:sz w:val="20"/>
+                <w:szCs w:val="24"/>
+                <w:highlight w:val="yellow"/>
+                <w:lang w:eastAsia="cs-CZ"/>
+              </w:rPr>
+              <w:t>1</w:t>
+            </w:r>
           </w:p>
         </w:tc>
         <w:tc>
@@ -2286,7 +2393,27 @@
                 <w:szCs w:val="24"/>
                 <w:lang w:eastAsia="cs-CZ"/>
               </w:rPr>
-              <w:t xml:space="preserve">Normála xyz </w:t>
+              <w:t xml:space="preserve">Normála </w:t>
+            </w:r>
+            <w:proofErr w:type="spellStart"/>
+            <w:r>
+              <w:rPr>
+                <w:rFonts w:ascii="Arial" w:eastAsia="Times New Roman" w:hAnsi="Arial" w:cs="Arial"/>
+                <w:sz w:val="20"/>
+                <w:szCs w:val="24"/>
+                <w:lang w:eastAsia="cs-CZ"/>
+              </w:rPr>
+              <w:t>xyz</w:t>
+            </w:r>
+            <w:proofErr w:type="spellEnd"/>
+            <w:r>
+              <w:rPr>
+                <w:rFonts w:ascii="Arial" w:eastAsia="Times New Roman" w:hAnsi="Arial" w:cs="Arial"/>
+                <w:sz w:val="20"/>
+                <w:szCs w:val="24"/>
+                <w:lang w:eastAsia="cs-CZ"/>
+              </w:rPr>
+              <w:t xml:space="preserve"> </w:t>
             </w:r>
             <w:r>
               <w:rPr>
@@ -2433,8 +2560,19 @@
                 <w:szCs w:val="24"/>
                 <w:lang w:eastAsia="cs-CZ"/>
               </w:rPr>
-              <w:t>Mapovaná textura rgba</w:t>
-            </w:r>
+              <w:t xml:space="preserve">Mapovaná textura </w:t>
+            </w:r>
+            <w:proofErr w:type="spellStart"/>
+            <w:r>
+              <w:rPr>
+                <w:rFonts w:ascii="Arial" w:eastAsia="Times New Roman" w:hAnsi="Arial" w:cs="Arial"/>
+                <w:sz w:val="20"/>
+                <w:szCs w:val="24"/>
+                <w:lang w:eastAsia="cs-CZ"/>
+              </w:rPr>
+              <w:t>rgba</w:t>
+            </w:r>
+            <w:proofErr w:type="spellEnd"/>
           </w:p>
         </w:tc>
         <w:tc>
@@ -2557,8 +2695,19 @@
                 <w:szCs w:val="24"/>
                 <w:lang w:eastAsia="cs-CZ"/>
               </w:rPr>
-              <w:t>Souřadnice do textury uv</w:t>
-            </w:r>
+              <w:t xml:space="preserve">Souřadnice do textury </w:t>
+            </w:r>
+            <w:proofErr w:type="spellStart"/>
+            <w:r>
+              <w:rPr>
+                <w:rFonts w:ascii="Arial" w:eastAsia="Times New Roman" w:hAnsi="Arial" w:cs="Arial"/>
+                <w:sz w:val="20"/>
+                <w:szCs w:val="24"/>
+                <w:lang w:eastAsia="cs-CZ"/>
+              </w:rPr>
+              <w:t>uv</w:t>
+            </w:r>
+            <w:proofErr w:type="spellEnd"/>
           </w:p>
         </w:tc>
         <w:tc>
@@ -2690,15 +2839,26 @@
           </w:tcPr>
           <w:p>
             <w:pPr>
-              <w:cnfStyle w:val="000000100000" w:firstRow="0" w:lastRow="0" w:firstColumn="0" w:lastColumn="0" w:oddVBand="0" w:evenVBand="0" w:oddHBand="1" w:evenHBand="0" w:firstRowFirstColumn="0" w:firstRowLastColumn="0" w:lastRowFirstColumn="0" w:lastRowLastColumn="0"/>
-              <w:rPr>
-                <w:rFonts w:ascii="Times New Roman" w:eastAsia="Times New Roman" w:hAnsi="Times New Roman" w:cs="Times New Roman"/>
-                <w:sz w:val="20"/>
-                <w:szCs w:val="20"/>
-                <w:highlight w:val="yellow"/>
-                <w:lang w:eastAsia="cs-CZ"/>
-              </w:rPr>
-            </w:pPr>
+              <w:jc w:val="center"/>
+              <w:cnfStyle w:val="000000100000" w:firstRow="0" w:lastRow="0" w:firstColumn="0" w:lastColumn="0" w:oddVBand="0" w:evenVBand="0" w:oddHBand="1" w:evenHBand="0" w:firstRowFirstColumn="0" w:firstRowLastColumn="0" w:lastRowFirstColumn="0" w:lastRowLastColumn="0"/>
+              <w:rPr>
+                <w:rFonts w:ascii="Times New Roman" w:eastAsia="Times New Roman" w:hAnsi="Times New Roman" w:cs="Times New Roman"/>
+                <w:sz w:val="20"/>
+                <w:szCs w:val="20"/>
+                <w:highlight w:val="yellow"/>
+                <w:lang w:eastAsia="cs-CZ"/>
+              </w:rPr>
+            </w:pPr>
+            <w:r>
+              <w:rPr>
+                <w:rFonts w:ascii="Times New Roman" w:eastAsia="Times New Roman" w:hAnsi="Times New Roman" w:cs="Times New Roman"/>
+                <w:sz w:val="20"/>
+                <w:szCs w:val="20"/>
+                <w:highlight w:val="yellow"/>
+                <w:lang w:eastAsia="cs-CZ"/>
+              </w:rPr>
+              <w:t>1</w:t>
+            </w:r>
           </w:p>
         </w:tc>
         <w:tc>
@@ -2797,15 +2957,26 @@
           </w:tcPr>
           <w:p>
             <w:pPr>
-              <w:cnfStyle w:val="000000000000" w:firstRow="0" w:lastRow="0" w:firstColumn="0" w:lastColumn="0" w:oddVBand="0" w:evenVBand="0" w:oddHBand="0" w:evenHBand="0" w:firstRowFirstColumn="0" w:firstRowLastColumn="0" w:lastRowFirstColumn="0" w:lastRowLastColumn="0"/>
-              <w:rPr>
-                <w:rFonts w:ascii="Times New Roman" w:eastAsia="Times New Roman" w:hAnsi="Times New Roman" w:cs="Times New Roman"/>
-                <w:sz w:val="20"/>
-                <w:szCs w:val="20"/>
-                <w:highlight w:val="yellow"/>
-                <w:lang w:eastAsia="cs-CZ"/>
-              </w:rPr>
-            </w:pPr>
+              <w:jc w:val="center"/>
+              <w:cnfStyle w:val="000000000000" w:firstRow="0" w:lastRow="0" w:firstColumn="0" w:lastColumn="0" w:oddVBand="0" w:evenVBand="0" w:oddHBand="0" w:evenHBand="0" w:firstRowFirstColumn="0" w:firstRowLastColumn="0" w:lastRowFirstColumn="0" w:lastRowLastColumn="0"/>
+              <w:rPr>
+                <w:rFonts w:ascii="Times New Roman" w:eastAsia="Times New Roman" w:hAnsi="Times New Roman" w:cs="Times New Roman"/>
+                <w:sz w:val="20"/>
+                <w:szCs w:val="20"/>
+                <w:highlight w:val="yellow"/>
+                <w:lang w:eastAsia="cs-CZ"/>
+              </w:rPr>
+            </w:pPr>
+            <w:r>
+              <w:rPr>
+                <w:rFonts w:ascii="Times New Roman" w:eastAsia="Times New Roman" w:hAnsi="Times New Roman" w:cs="Times New Roman"/>
+                <w:sz w:val="20"/>
+                <w:szCs w:val="20"/>
+                <w:highlight w:val="yellow"/>
+                <w:lang w:eastAsia="cs-CZ"/>
+              </w:rPr>
+              <w:t>1</w:t>
+            </w:r>
           </w:p>
         </w:tc>
         <w:tc>
@@ -2959,6 +3130,57 @@
                 <w:lang w:eastAsia="cs-CZ"/>
               </w:rPr>
             </w:pPr>
+            <w:proofErr w:type="spellStart"/>
+            <w:r>
+              <w:rPr>
+                <w:rFonts w:ascii="Times New Roman" w:eastAsia="Times New Roman" w:hAnsi="Times New Roman" w:cs="Times New Roman"/>
+                <w:sz w:val="20"/>
+                <w:szCs w:val="20"/>
+                <w:lang w:eastAsia="cs-CZ"/>
+              </w:rPr>
+              <w:t>Souvisi</w:t>
+            </w:r>
+            <w:proofErr w:type="spellEnd"/>
+            <w:r>
+              <w:rPr>
+                <w:rFonts w:ascii="Times New Roman" w:eastAsia="Times New Roman" w:hAnsi="Times New Roman" w:cs="Times New Roman"/>
+                <w:sz w:val="20"/>
+                <w:szCs w:val="20"/>
+                <w:lang w:eastAsia="cs-CZ"/>
+              </w:rPr>
+              <w:t xml:space="preserve"> s </w:t>
+            </w:r>
+            <w:proofErr w:type="spellStart"/>
+            <w:r>
+              <w:rPr>
+                <w:rFonts w:ascii="Times New Roman" w:eastAsia="Times New Roman" w:hAnsi="Times New Roman" w:cs="Times New Roman"/>
+                <w:sz w:val="20"/>
+                <w:szCs w:val="20"/>
+                <w:lang w:eastAsia="cs-CZ"/>
+              </w:rPr>
+              <w:t>reflektorovym</w:t>
+            </w:r>
+            <w:proofErr w:type="spellEnd"/>
+            <w:r>
+              <w:rPr>
+                <w:rFonts w:ascii="Times New Roman" w:eastAsia="Times New Roman" w:hAnsi="Times New Roman" w:cs="Times New Roman"/>
+                <w:sz w:val="20"/>
+                <w:szCs w:val="20"/>
+                <w:lang w:eastAsia="cs-CZ"/>
+              </w:rPr>
+              <w:t xml:space="preserve"> zdrojem </w:t>
+            </w:r>
+            <w:proofErr w:type="spellStart"/>
+            <w:r>
+              <w:rPr>
+                <w:rFonts w:ascii="Times New Roman" w:eastAsia="Times New Roman" w:hAnsi="Times New Roman" w:cs="Times New Roman"/>
+                <w:sz w:val="20"/>
+                <w:szCs w:val="20"/>
+                <w:lang w:eastAsia="cs-CZ"/>
+              </w:rPr>
+              <w:t>svetla</w:t>
+            </w:r>
+            <w:proofErr w:type="spellEnd"/>
           </w:p>
         </w:tc>
       </w:tr>
@@ -3021,15 +3243,26 @@
           </w:tcPr>
           <w:p>
             <w:pPr>
-              <w:cnfStyle w:val="000000000000" w:firstRow="0" w:lastRow="0" w:firstColumn="0" w:lastColumn="0" w:oddVBand="0" w:evenVBand="0" w:oddHBand="0" w:evenHBand="0" w:firstRowFirstColumn="0" w:firstRowLastColumn="0" w:lastRowFirstColumn="0" w:lastRowLastColumn="0"/>
-              <w:rPr>
-                <w:rFonts w:ascii="Times New Roman" w:eastAsia="Times New Roman" w:hAnsi="Times New Roman" w:cs="Times New Roman"/>
-                <w:sz w:val="20"/>
-                <w:szCs w:val="20"/>
-                <w:highlight w:val="yellow"/>
-                <w:lang w:eastAsia="cs-CZ"/>
-              </w:rPr>
-            </w:pPr>
+              <w:jc w:val="center"/>
+              <w:cnfStyle w:val="000000000000" w:firstRow="0" w:lastRow="0" w:firstColumn="0" w:lastColumn="0" w:oddVBand="0" w:evenVBand="0" w:oddHBand="0" w:evenHBand="0" w:firstRowFirstColumn="0" w:firstRowLastColumn="0" w:lastRowFirstColumn="0" w:lastRowLastColumn="0"/>
+              <w:rPr>
+                <w:rFonts w:ascii="Times New Roman" w:eastAsia="Times New Roman" w:hAnsi="Times New Roman" w:cs="Times New Roman"/>
+                <w:sz w:val="20"/>
+                <w:szCs w:val="20"/>
+                <w:highlight w:val="yellow"/>
+                <w:lang w:eastAsia="cs-CZ"/>
+              </w:rPr>
+            </w:pPr>
+            <w:r>
+              <w:rPr>
+                <w:rFonts w:ascii="Times New Roman" w:eastAsia="Times New Roman" w:hAnsi="Times New Roman" w:cs="Times New Roman"/>
+                <w:sz w:val="20"/>
+                <w:szCs w:val="20"/>
+                <w:highlight w:val="yellow"/>
+                <w:lang w:eastAsia="cs-CZ"/>
+              </w:rPr>
+              <w:t>1</w:t>
+            </w:r>
           </w:p>
         </w:tc>
         <w:tc>
@@ -3128,15 +3361,26 @@
           </w:tcPr>
           <w:p>
             <w:pPr>
-              <w:cnfStyle w:val="000000100000" w:firstRow="0" w:lastRow="0" w:firstColumn="0" w:lastColumn="0" w:oddVBand="0" w:evenVBand="0" w:oddHBand="1" w:evenHBand="0" w:firstRowFirstColumn="0" w:firstRowLastColumn="0" w:lastRowFirstColumn="0" w:lastRowLastColumn="0"/>
-              <w:rPr>
-                <w:rFonts w:ascii="Times New Roman" w:eastAsia="Times New Roman" w:hAnsi="Times New Roman" w:cs="Times New Roman"/>
-                <w:sz w:val="20"/>
-                <w:szCs w:val="20"/>
-                <w:highlight w:val="yellow"/>
-                <w:lang w:eastAsia="cs-CZ"/>
-              </w:rPr>
-            </w:pPr>
+              <w:jc w:val="center"/>
+              <w:cnfStyle w:val="000000100000" w:firstRow="0" w:lastRow="0" w:firstColumn="0" w:lastColumn="0" w:oddVBand="0" w:evenVBand="0" w:oddHBand="1" w:evenHBand="0" w:firstRowFirstColumn="0" w:firstRowLastColumn="0" w:lastRowFirstColumn="0" w:lastRowLastColumn="0"/>
+              <w:rPr>
+                <w:rFonts w:ascii="Times New Roman" w:eastAsia="Times New Roman" w:hAnsi="Times New Roman" w:cs="Times New Roman"/>
+                <w:sz w:val="20"/>
+                <w:szCs w:val="20"/>
+                <w:highlight w:val="yellow"/>
+                <w:lang w:eastAsia="cs-CZ"/>
+              </w:rPr>
+            </w:pPr>
+            <w:r>
+              <w:rPr>
+                <w:rFonts w:ascii="Times New Roman" w:eastAsia="Times New Roman" w:hAnsi="Times New Roman" w:cs="Times New Roman"/>
+                <w:sz w:val="20"/>
+                <w:szCs w:val="20"/>
+                <w:highlight w:val="yellow"/>
+                <w:lang w:eastAsia="cs-CZ"/>
+              </w:rPr>
+              <w:t>1</w:t>
+            </w:r>
           </w:p>
         </w:tc>
         <w:tc>
@@ -3234,15 +3478,26 @@
           </w:tcPr>
           <w:p>
             <w:pPr>
-              <w:cnfStyle w:val="000000000000" w:firstRow="0" w:lastRow="0" w:firstColumn="0" w:lastColumn="0" w:oddVBand="0" w:evenVBand="0" w:oddHBand="0" w:evenHBand="0" w:firstRowFirstColumn="0" w:firstRowLastColumn="0" w:lastRowFirstColumn="0" w:lastRowLastColumn="0"/>
-              <w:rPr>
-                <w:rFonts w:ascii="Times New Roman" w:eastAsia="Times New Roman" w:hAnsi="Times New Roman" w:cs="Times New Roman"/>
-                <w:sz w:val="20"/>
-                <w:szCs w:val="20"/>
-                <w:highlight w:val="yellow"/>
-                <w:lang w:eastAsia="cs-CZ"/>
-              </w:rPr>
-            </w:pPr>
+              <w:jc w:val="center"/>
+              <w:cnfStyle w:val="000000000000" w:firstRow="0" w:lastRow="0" w:firstColumn="0" w:lastColumn="0" w:oddVBand="0" w:evenVBand="0" w:oddHBand="0" w:evenHBand="0" w:firstRowFirstColumn="0" w:firstRowLastColumn="0" w:lastRowFirstColumn="0" w:lastRowLastColumn="0"/>
+              <w:rPr>
+                <w:rFonts w:ascii="Times New Roman" w:eastAsia="Times New Roman" w:hAnsi="Times New Roman" w:cs="Times New Roman"/>
+                <w:sz w:val="20"/>
+                <w:szCs w:val="20"/>
+                <w:highlight w:val="yellow"/>
+                <w:lang w:eastAsia="cs-CZ"/>
+              </w:rPr>
+            </w:pPr>
+            <w:r>
+              <w:rPr>
+                <w:rFonts w:ascii="Times New Roman" w:eastAsia="Times New Roman" w:hAnsi="Times New Roman" w:cs="Times New Roman"/>
+                <w:sz w:val="20"/>
+                <w:szCs w:val="20"/>
+                <w:highlight w:val="yellow"/>
+                <w:lang w:eastAsia="cs-CZ"/>
+              </w:rPr>
+              <w:t>1</w:t>
+            </w:r>
           </w:p>
         </w:tc>
         <w:tc>
@@ -3347,7 +3602,7 @@
                 <w:sz w:val="20"/>
                 <w:szCs w:val="20"/>
                 <w:highlight w:val="yellow"/>
-                <w:lang w:eastAsia="cs-CZ"/>
+                <w:lang w:val="en-US" w:eastAsia="cs-CZ"/>
               </w:rPr>
             </w:pPr>
           </w:p>
@@ -3879,6 +4134,7 @@
               </w:rPr>
               <w:t>-</w:t>
             </w:r>
+            <w:proofErr w:type="spellStart"/>
             <w:r>
               <w:rPr>
                 <w:rFonts w:ascii="Arial" w:eastAsia="Times New Roman" w:hAnsi="Arial" w:cs="Arial"/>
@@ -3889,6 +4145,7 @@
               </w:rPr>
               <w:t>processing</w:t>
             </w:r>
+            <w:proofErr w:type="spellEnd"/>
           </w:p>
         </w:tc>
         <w:tc>
@@ -3905,14 +4162,25 @@
                 <w:lang w:eastAsia="cs-CZ"/>
               </w:rPr>
             </w:pPr>
-            <w:r>
-              <w:rPr>
-                <w:rFonts w:ascii="Arial" w:eastAsia="Times New Roman" w:hAnsi="Arial" w:cs="Arial"/>
-                <w:sz w:val="20"/>
-                <w:szCs w:val="24"/>
-                <w:lang w:eastAsia="cs-CZ"/>
-              </w:rPr>
-              <w:t>RenderTarget pro uložení prvního průchodu</w:t>
+            <w:proofErr w:type="spellStart"/>
+            <w:r>
+              <w:rPr>
+                <w:rFonts w:ascii="Arial" w:eastAsia="Times New Roman" w:hAnsi="Arial" w:cs="Arial"/>
+                <w:sz w:val="20"/>
+                <w:szCs w:val="24"/>
+                <w:lang w:eastAsia="cs-CZ"/>
+              </w:rPr>
+              <w:t>RenderTarget</w:t>
+            </w:r>
+            <w:proofErr w:type="spellEnd"/>
+            <w:r>
+              <w:rPr>
+                <w:rFonts w:ascii="Arial" w:eastAsia="Times New Roman" w:hAnsi="Arial" w:cs="Arial"/>
+                <w:sz w:val="20"/>
+                <w:szCs w:val="24"/>
+                <w:lang w:eastAsia="cs-CZ"/>
+              </w:rPr>
+              <w:t xml:space="preserve"> pro uložení prvního průchodu</w:t>
             </w:r>
           </w:p>
         </w:tc>
@@ -4157,8 +4425,20 @@
                 <w:szCs w:val="24"/>
                 <w:lang w:eastAsia="cs-CZ"/>
               </w:rPr>
-              <w:t xml:space="preserve"> GitLab</w:t>
-            </w:r>
+              <w:t xml:space="preserve"> </w:t>
+            </w:r>
+            <w:proofErr w:type="spellStart"/>
+            <w:r>
+              <w:rPr>
+                <w:rFonts w:ascii="Arial" w:eastAsia="Times New Roman" w:hAnsi="Arial" w:cs="Arial"/>
+                <w:i w:val="0"/>
+                <w:sz w:val="20"/>
+                <w:szCs w:val="24"/>
+                <w:lang w:eastAsia="cs-CZ"/>
+              </w:rPr>
+              <w:t>GitLab</w:t>
+            </w:r>
+            <w:proofErr w:type="spellEnd"/>
           </w:p>
         </w:tc>
         <w:tc>
@@ -4194,8 +4474,20 @@
                 <w:szCs w:val="24"/>
                 <w:lang w:eastAsia="cs-CZ"/>
               </w:rPr>
-              <w:t>ytvoření privátního repozitáře</w:t>
-            </w:r>
+              <w:t xml:space="preserve">ytvoření privátního </w:t>
+            </w:r>
+            <w:proofErr w:type="spellStart"/>
+            <w:r>
+              <w:rPr>
+                <w:rFonts w:ascii="Arial" w:eastAsia="Times New Roman" w:hAnsi="Arial" w:cs="Arial"/>
+                <w:bCs/>
+                <w:sz w:val="20"/>
+                <w:szCs w:val="24"/>
+                <w:lang w:eastAsia="cs-CZ"/>
+              </w:rPr>
+              <w:t>repozitáře</w:t>
+            </w:r>
+            <w:proofErr w:type="spellEnd"/>
           </w:p>
         </w:tc>
         <w:tc>
@@ -4325,8 +4617,20 @@
                 <w:szCs w:val="24"/>
                 <w:lang w:eastAsia="cs-CZ"/>
               </w:rPr>
-              <w:t>ravidelné komentované commity</w:t>
-            </w:r>
+              <w:t xml:space="preserve">ravidelné komentované </w:t>
+            </w:r>
+            <w:proofErr w:type="spellStart"/>
+            <w:r>
+              <w:rPr>
+                <w:rFonts w:ascii="Arial" w:eastAsia="Times New Roman" w:hAnsi="Arial" w:cs="Arial"/>
+                <w:bCs/>
+                <w:sz w:val="20"/>
+                <w:szCs w:val="24"/>
+                <w:lang w:eastAsia="cs-CZ"/>
+              </w:rPr>
+              <w:t>commity</w:t>
+            </w:r>
+            <w:proofErr w:type="spellEnd"/>
           </w:p>
         </w:tc>
         <w:tc>
@@ -4816,7 +5120,7 @@
 </file>
 
 <file path=word/styles.xml><?xml version="1.0" encoding="utf-8"?>
-<w:styles xmlns:mc="http://schemas.openxmlformats.org/markup-compatibility/2006" xmlns:r="http://schemas.openxmlformats.org/officeDocument/2006/relationships" xmlns:w="http://schemas.openxmlformats.org/wordprocessingml/2006/main" xmlns:w14="http://schemas.microsoft.com/office/word/2010/wordml" xmlns:w15="http://schemas.microsoft.com/office/word/2012/wordml" xmlns:w16cex="http://schemas.microsoft.com/office/word/2018/wordml/cex" xmlns:w16cid="http://schemas.microsoft.com/office/word/2016/wordml/cid" xmlns:w16="http://schemas.microsoft.com/office/word/2018/wordml" xmlns:w16se="http://schemas.microsoft.com/office/word/2015/wordml/symex" mc:Ignorable="w14 w15 w16se w16cid w16 w16cex">
+<w:styles xmlns:mc="http://schemas.openxmlformats.org/markup-compatibility/2006" xmlns:r="http://schemas.openxmlformats.org/officeDocument/2006/relationships" xmlns:w="http://schemas.openxmlformats.org/wordprocessingml/2006/main" xmlns:w14="http://schemas.microsoft.com/office/word/2010/wordml" xmlns:w15="http://schemas.microsoft.com/office/word/2012/wordml" xmlns:w16cex="http://schemas.microsoft.com/office/word/2018/wordml/cex" xmlns:w16cid="http://schemas.microsoft.com/office/word/2016/wordml/cid" xmlns:w16="http://schemas.microsoft.com/office/word/2018/wordml" xmlns:w16sdtdh="http://schemas.microsoft.com/office/word/2020/wordml/sdtdatahash" xmlns:w16se="http://schemas.microsoft.com/office/word/2015/wordml/symex" mc:Ignorable="w14 w15 w16se w16cid w16 w16cex w16sdtdh">
   <w:docDefaults>
     <w:rPrDefault>
       <w:rPr>

</xml_diff>

<commit_message>
Added second camera,changeable polygon mode, pp effect rbga, optional shake effect
</commit_message>
<xml_diff>
--- a/Pozadavky_PGRF3_Task1_Jan_Zahradník.docx
+++ b/Pozadavky_PGRF3_Task1_Jan_Zahradník.docx
@@ -108,7 +108,29 @@
                 <w:lang w:eastAsia="cs-CZ"/>
               </w:rPr>
               <w:br/>
-              <w:t>(hodnota od 0 do 1 odpovídá 0 až 100%)</w:t>
+              <w:t xml:space="preserve">(hodnota od 0 do 1 odpovídá 0 až </w:t>
+            </w:r>
+            <w:proofErr w:type="gramStart"/>
+            <w:r>
+              <w:rPr>
+                <w:rFonts w:ascii="Arial" w:eastAsia="Times New Roman" w:hAnsi="Arial" w:cs="Arial"/>
+                <w:b w:val="0"/>
+                <w:sz w:val="20"/>
+                <w:szCs w:val="24"/>
+                <w:lang w:eastAsia="cs-CZ"/>
+              </w:rPr>
+              <w:t>100%</w:t>
+            </w:r>
+            <w:proofErr w:type="gramEnd"/>
+            <w:r>
+              <w:rPr>
+                <w:rFonts w:ascii="Arial" w:eastAsia="Times New Roman" w:hAnsi="Arial" w:cs="Arial"/>
+                <w:b w:val="0"/>
+                <w:sz w:val="20"/>
+                <w:szCs w:val="24"/>
+                <w:lang w:eastAsia="cs-CZ"/>
+              </w:rPr>
+              <w:t>)</w:t>
             </w:r>
           </w:p>
         </w:tc>
@@ -521,19 +543,9 @@
                 <w:sz w:val="20"/>
                 <w:szCs w:val="24"/>
                 <w:highlight w:val="yellow"/>
-                <w:lang w:eastAsia="cs-CZ"/>
-              </w:rPr>
-            </w:pPr>
-            <w:r>
-              <w:rPr>
-                <w:rFonts w:ascii="Arial" w:eastAsia="Times New Roman" w:hAnsi="Arial" w:cs="Arial"/>
-                <w:sz w:val="20"/>
-                <w:szCs w:val="24"/>
-                <w:highlight w:val="yellow"/>
-                <w:lang w:eastAsia="cs-CZ"/>
-              </w:rPr>
-              <w:t>1</w:t>
-            </w:r>
+                <w:lang w:val="en-US" w:eastAsia="cs-CZ"/>
+              </w:rPr>
+            </w:pPr>
           </w:p>
         </w:tc>
         <w:tc>
@@ -732,6 +744,7 @@
                 <w:lang w:eastAsia="cs-CZ"/>
               </w:rPr>
             </w:pPr>
+            <w:proofErr w:type="gramStart"/>
             <w:r>
               <w:rPr>
                 <w:rFonts w:ascii="Times New Roman" w:eastAsia="Times New Roman" w:hAnsi="Times New Roman" w:cs="Times New Roman"/>
@@ -742,6 +755,7 @@
               </w:rPr>
               <w:t>O,P</w:t>
             </w:r>
+            <w:proofErr w:type="gramEnd"/>
           </w:p>
         </w:tc>
         <w:tc>
@@ -863,6 +877,7 @@
                 <w:lang w:eastAsia="cs-CZ"/>
               </w:rPr>
             </w:pPr>
+            <w:proofErr w:type="gramStart"/>
             <w:r>
               <w:rPr>
                 <w:rFonts w:ascii="Times New Roman" w:eastAsia="Times New Roman" w:hAnsi="Times New Roman" w:cs="Times New Roman"/>
@@ -873,6 +888,7 @@
               </w:rPr>
               <w:t>O,P</w:t>
             </w:r>
+            <w:proofErr w:type="gramEnd"/>
           </w:p>
         </w:tc>
         <w:tc>
@@ -1011,6 +1027,7 @@
                 <w:lang w:eastAsia="cs-CZ"/>
               </w:rPr>
             </w:pPr>
+            <w:proofErr w:type="gramStart"/>
             <w:r>
               <w:rPr>
                 <w:rFonts w:ascii="Times New Roman" w:eastAsia="Times New Roman" w:hAnsi="Times New Roman" w:cs="Times New Roman"/>
@@ -1021,6 +1038,7 @@
               </w:rPr>
               <w:t>O,P</w:t>
             </w:r>
+            <w:proofErr w:type="gramEnd"/>
           </w:p>
         </w:tc>
         <w:tc>
@@ -1340,6 +1358,7 @@
                 <w:lang w:eastAsia="cs-CZ"/>
               </w:rPr>
             </w:pPr>
+            <w:proofErr w:type="gramStart"/>
             <w:r>
               <w:rPr>
                 <w:rFonts w:ascii="Times New Roman" w:eastAsia="Times New Roman" w:hAnsi="Times New Roman" w:cs="Times New Roman"/>
@@ -1350,6 +1369,7 @@
               </w:rPr>
               <w:t>RMB,MMB</w:t>
             </w:r>
+            <w:proofErr w:type="gramEnd"/>
           </w:p>
         </w:tc>
         <w:tc>
@@ -1756,6 +1776,7 @@
                 <w:lang w:eastAsia="cs-CZ"/>
               </w:rPr>
             </w:pPr>
+            <w:proofErr w:type="gramStart"/>
             <w:r>
               <w:rPr>
                 <w:rFonts w:ascii="Arial" w:eastAsia="Times New Roman" w:hAnsi="Arial" w:cs="Arial"/>
@@ -1766,6 +1787,7 @@
               </w:rPr>
               <w:t>Q,E</w:t>
             </w:r>
+            <w:proofErr w:type="gramEnd"/>
           </w:p>
         </w:tc>
         <w:tc>
@@ -4313,15 +4335,26 @@
           </w:tcPr>
           <w:p>
             <w:pPr>
-              <w:cnfStyle w:val="000000100000" w:firstRow="0" w:lastRow="0" w:firstColumn="0" w:lastColumn="0" w:oddVBand="0" w:evenVBand="0" w:oddHBand="1" w:evenHBand="0" w:firstRowFirstColumn="0" w:firstRowLastColumn="0" w:lastRowFirstColumn="0" w:lastRowLastColumn="0"/>
-              <w:rPr>
-                <w:rFonts w:ascii="Times New Roman" w:eastAsia="Times New Roman" w:hAnsi="Times New Roman" w:cs="Times New Roman"/>
-                <w:sz w:val="20"/>
-                <w:szCs w:val="20"/>
-                <w:highlight w:val="yellow"/>
-                <w:lang w:eastAsia="cs-CZ"/>
-              </w:rPr>
-            </w:pPr>
+              <w:jc w:val="center"/>
+              <w:cnfStyle w:val="000000100000" w:firstRow="0" w:lastRow="0" w:firstColumn="0" w:lastColumn="0" w:oddVBand="0" w:evenVBand="0" w:oddHBand="1" w:evenHBand="0" w:firstRowFirstColumn="0" w:firstRowLastColumn="0" w:lastRowFirstColumn="0" w:lastRowLastColumn="0"/>
+              <w:rPr>
+                <w:rFonts w:ascii="Times New Roman" w:eastAsia="Times New Roman" w:hAnsi="Times New Roman" w:cs="Times New Roman"/>
+                <w:sz w:val="20"/>
+                <w:szCs w:val="20"/>
+                <w:highlight w:val="yellow"/>
+                <w:lang w:eastAsia="cs-CZ"/>
+              </w:rPr>
+            </w:pPr>
+            <w:r>
+              <w:rPr>
+                <w:rFonts w:ascii="Times New Roman" w:eastAsia="Times New Roman" w:hAnsi="Times New Roman" w:cs="Times New Roman"/>
+                <w:sz w:val="20"/>
+                <w:szCs w:val="20"/>
+                <w:highlight w:val="yellow"/>
+                <w:lang w:eastAsia="cs-CZ"/>
+              </w:rPr>
+              <w:t>1</w:t>
+            </w:r>
           </w:p>
         </w:tc>
         <w:tc>
@@ -4357,6 +4390,57 @@
                 <w:lang w:eastAsia="cs-CZ"/>
               </w:rPr>
             </w:pPr>
+            <w:proofErr w:type="spellStart"/>
+            <w:r>
+              <w:rPr>
+                <w:rFonts w:ascii="Times New Roman" w:eastAsia="Times New Roman" w:hAnsi="Times New Roman" w:cs="Times New Roman"/>
+                <w:sz w:val="20"/>
+                <w:szCs w:val="20"/>
+                <w:lang w:eastAsia="cs-CZ"/>
+              </w:rPr>
+              <w:t>Zamena</w:t>
+            </w:r>
+            <w:proofErr w:type="spellEnd"/>
+            <w:r>
+              <w:rPr>
+                <w:rFonts w:ascii="Times New Roman" w:eastAsia="Times New Roman" w:hAnsi="Times New Roman" w:cs="Times New Roman"/>
+                <w:sz w:val="20"/>
+                <w:szCs w:val="20"/>
+                <w:lang w:eastAsia="cs-CZ"/>
+              </w:rPr>
+              <w:t xml:space="preserve"> </w:t>
+            </w:r>
+            <w:proofErr w:type="spellStart"/>
+            <w:r>
+              <w:rPr>
+                <w:rFonts w:ascii="Times New Roman" w:eastAsia="Times New Roman" w:hAnsi="Times New Roman" w:cs="Times New Roman"/>
+                <w:sz w:val="20"/>
+                <w:szCs w:val="20"/>
+                <w:lang w:eastAsia="cs-CZ"/>
+              </w:rPr>
+              <w:t>rgba</w:t>
+            </w:r>
+            <w:proofErr w:type="spellEnd"/>
+            <w:r>
+              <w:rPr>
+                <w:rFonts w:ascii="Times New Roman" w:eastAsia="Times New Roman" w:hAnsi="Times New Roman" w:cs="Times New Roman"/>
+                <w:sz w:val="20"/>
+                <w:szCs w:val="20"/>
+                <w:lang w:eastAsia="cs-CZ"/>
+              </w:rPr>
+              <w:t xml:space="preserve"> a na </w:t>
+            </w:r>
+            <w:proofErr w:type="spellStart"/>
+            <w:r>
+              <w:rPr>
+                <w:rFonts w:ascii="Times New Roman" w:eastAsia="Times New Roman" w:hAnsi="Times New Roman" w:cs="Times New Roman"/>
+                <w:sz w:val="20"/>
+                <w:szCs w:val="20"/>
+                <w:lang w:eastAsia="cs-CZ"/>
+              </w:rPr>
+              <w:t>rbga</w:t>
+            </w:r>
+            <w:proofErr w:type="spellEnd"/>
           </w:p>
         </w:tc>
       </w:tr>
@@ -4742,6 +4826,15 @@
                 <w:lang w:eastAsia="cs-CZ"/>
               </w:rPr>
             </w:pPr>
+            <w:r>
+              <w:rPr>
+                <w:rFonts w:ascii="Arial" w:eastAsia="Times New Roman" w:hAnsi="Arial" w:cs="Arial"/>
+                <w:sz w:val="20"/>
+                <w:szCs w:val="24"/>
+                <w:lang w:eastAsia="cs-CZ"/>
+              </w:rPr>
+              <w:t>Přepínání vykreslování (polygon mode)</w:t>
+            </w:r>
           </w:p>
         </w:tc>
         <w:tc>
@@ -4752,14 +4845,26 @@
           </w:tcPr>
           <w:p>
             <w:pPr>
-              <w:cnfStyle w:val="000000000000" w:firstRow="0" w:lastRow="0" w:firstColumn="0" w:lastColumn="0" w:oddVBand="0" w:evenVBand="0" w:oddHBand="0" w:evenHBand="0" w:firstRowFirstColumn="0" w:firstRowLastColumn="0" w:lastRowFirstColumn="0" w:lastRowLastColumn="0"/>
-              <w:rPr>
-                <w:rFonts w:ascii="Times New Roman" w:eastAsia="Times New Roman" w:hAnsi="Times New Roman" w:cs="Times New Roman"/>
-                <w:sz w:val="20"/>
-                <w:szCs w:val="20"/>
-                <w:lang w:eastAsia="cs-CZ"/>
-              </w:rPr>
-            </w:pPr>
+              <w:jc w:val="center"/>
+              <w:cnfStyle w:val="000000000000" w:firstRow="0" w:lastRow="0" w:firstColumn="0" w:lastColumn="0" w:oddVBand="0" w:evenVBand="0" w:oddHBand="0" w:evenHBand="0" w:firstRowFirstColumn="0" w:firstRowLastColumn="0" w:lastRowFirstColumn="0" w:lastRowLastColumn="0"/>
+              <w:rPr>
+                <w:rFonts w:ascii="Times New Roman" w:eastAsia="Times New Roman" w:hAnsi="Times New Roman" w:cs="Times New Roman"/>
+                <w:sz w:val="20"/>
+                <w:szCs w:val="20"/>
+                <w:highlight w:val="yellow"/>
+                <w:lang w:eastAsia="cs-CZ"/>
+              </w:rPr>
+            </w:pPr>
+            <w:r>
+              <w:rPr>
+                <w:rFonts w:ascii="Times New Roman" w:eastAsia="Times New Roman" w:hAnsi="Times New Roman" w:cs="Times New Roman"/>
+                <w:sz w:val="20"/>
+                <w:szCs w:val="20"/>
+                <w:highlight w:val="yellow"/>
+                <w:lang w:eastAsia="cs-CZ"/>
+              </w:rPr>
+              <w:t>1</w:t>
+            </w:r>
           </w:p>
         </w:tc>
         <w:tc>
@@ -4770,14 +4875,25 @@
           </w:tcPr>
           <w:p>
             <w:pPr>
-              <w:cnfStyle w:val="000000000000" w:firstRow="0" w:lastRow="0" w:firstColumn="0" w:lastColumn="0" w:oddVBand="0" w:evenVBand="0" w:oddHBand="0" w:evenHBand="0" w:firstRowFirstColumn="0" w:firstRowLastColumn="0" w:lastRowFirstColumn="0" w:lastRowLastColumn="0"/>
-              <w:rPr>
-                <w:rFonts w:ascii="Times New Roman" w:eastAsia="Times New Roman" w:hAnsi="Times New Roman" w:cs="Times New Roman"/>
-                <w:sz w:val="20"/>
-                <w:szCs w:val="20"/>
-                <w:lang w:eastAsia="cs-CZ"/>
-              </w:rPr>
-            </w:pPr>
+              <w:jc w:val="center"/>
+              <w:cnfStyle w:val="000000000000" w:firstRow="0" w:lastRow="0" w:firstColumn="0" w:lastColumn="0" w:oddVBand="0" w:evenVBand="0" w:oddHBand="0" w:evenHBand="0" w:firstRowFirstColumn="0" w:firstRowLastColumn="0" w:lastRowFirstColumn="0" w:lastRowLastColumn="0"/>
+              <w:rPr>
+                <w:rFonts w:ascii="Times New Roman" w:eastAsia="Times New Roman" w:hAnsi="Times New Roman" w:cs="Times New Roman"/>
+                <w:sz w:val="20"/>
+                <w:szCs w:val="20"/>
+                <w:lang w:eastAsia="cs-CZ"/>
+              </w:rPr>
+            </w:pPr>
+            <w:r>
+              <w:rPr>
+                <w:rFonts w:ascii="Times New Roman" w:eastAsia="Times New Roman" w:hAnsi="Times New Roman" w:cs="Times New Roman"/>
+                <w:sz w:val="20"/>
+                <w:szCs w:val="20"/>
+                <w:highlight w:val="yellow"/>
+                <w:lang w:eastAsia="cs-CZ"/>
+              </w:rPr>
+              <w:t>J</w:t>
+            </w:r>
           </w:p>
         </w:tc>
         <w:tc>

</xml_diff>

<commit_message>
Moving light first try
</commit_message>
<xml_diff>
--- a/Pozadavky_PGRF3_Task1_Jan_Zahradník.docx
+++ b/Pozadavky_PGRF3_Task1_Jan_Zahradník.docx
@@ -2482,15 +2482,26 @@
           </w:tcPr>
           <w:p>
             <w:pPr>
-              <w:cnfStyle w:val="000000000000" w:firstRow="0" w:lastRow="0" w:firstColumn="0" w:lastColumn="0" w:oddVBand="0" w:evenVBand="0" w:oddHBand="0" w:evenHBand="0" w:firstRowFirstColumn="0" w:firstRowLastColumn="0" w:lastRowFirstColumn="0" w:lastRowLastColumn="0"/>
-              <w:rPr>
-                <w:rFonts w:ascii="Arial" w:eastAsia="Times New Roman" w:hAnsi="Arial" w:cs="Arial"/>
-                <w:sz w:val="20"/>
-                <w:szCs w:val="24"/>
-                <w:highlight w:val="yellow"/>
-                <w:lang w:eastAsia="cs-CZ"/>
-              </w:rPr>
-            </w:pPr>
+              <w:jc w:val="center"/>
+              <w:cnfStyle w:val="000000000000" w:firstRow="0" w:lastRow="0" w:firstColumn="0" w:lastColumn="0" w:oddVBand="0" w:evenVBand="0" w:oddHBand="0" w:evenHBand="0" w:firstRowFirstColumn="0" w:firstRowLastColumn="0" w:lastRowFirstColumn="0" w:lastRowLastColumn="0"/>
+              <w:rPr>
+                <w:rFonts w:ascii="Arial" w:eastAsia="Times New Roman" w:hAnsi="Arial" w:cs="Arial"/>
+                <w:sz w:val="20"/>
+                <w:szCs w:val="24"/>
+                <w:highlight w:val="yellow"/>
+                <w:lang w:eastAsia="cs-CZ"/>
+              </w:rPr>
+            </w:pPr>
+            <w:r>
+              <w:rPr>
+                <w:rFonts w:ascii="Arial" w:eastAsia="Times New Roman" w:hAnsi="Arial" w:cs="Arial"/>
+                <w:sz w:val="20"/>
+                <w:szCs w:val="24"/>
+                <w:highlight w:val="yellow"/>
+                <w:lang w:eastAsia="cs-CZ"/>
+              </w:rPr>
+              <w:t>1</w:t>
+            </w:r>
           </w:p>
         </w:tc>
         <w:tc>
@@ -3618,6 +3629,7 @@
           </w:tcPr>
           <w:p>
             <w:pPr>
+              <w:jc w:val="center"/>
               <w:cnfStyle w:val="000000100000" w:firstRow="0" w:lastRow="0" w:firstColumn="0" w:lastColumn="0" w:oddVBand="0" w:evenVBand="0" w:oddHBand="1" w:evenHBand="0" w:firstRowFirstColumn="0" w:firstRowLastColumn="0" w:lastRowFirstColumn="0" w:lastRowLastColumn="0"/>
               <w:rPr>
                 <w:rFonts w:ascii="Times New Roman" w:eastAsia="Times New Roman" w:hAnsi="Times New Roman" w:cs="Times New Roman"/>
@@ -3627,6 +3639,16 @@
                 <w:lang w:val="en-US" w:eastAsia="cs-CZ"/>
               </w:rPr>
             </w:pPr>
+            <w:r>
+              <w:rPr>
+                <w:rFonts w:ascii="Times New Roman" w:eastAsia="Times New Roman" w:hAnsi="Times New Roman" w:cs="Times New Roman"/>
+                <w:sz w:val="20"/>
+                <w:szCs w:val="20"/>
+                <w:highlight w:val="yellow"/>
+                <w:lang w:val="en-US" w:eastAsia="cs-CZ"/>
+              </w:rPr>
+              <w:t>1</w:t>
+            </w:r>
           </w:p>
         </w:tc>
         <w:tc>
@@ -3725,15 +3747,26 @@
           </w:tcPr>
           <w:p>
             <w:pPr>
-              <w:cnfStyle w:val="000000000000" w:firstRow="0" w:lastRow="0" w:firstColumn="0" w:lastColumn="0" w:oddVBand="0" w:evenVBand="0" w:oddHBand="0" w:evenHBand="0" w:firstRowFirstColumn="0" w:firstRowLastColumn="0" w:lastRowFirstColumn="0" w:lastRowLastColumn="0"/>
-              <w:rPr>
-                <w:rFonts w:ascii="Times New Roman" w:eastAsia="Times New Roman" w:hAnsi="Times New Roman" w:cs="Times New Roman"/>
-                <w:sz w:val="20"/>
-                <w:szCs w:val="20"/>
-                <w:highlight w:val="yellow"/>
-                <w:lang w:eastAsia="cs-CZ"/>
-              </w:rPr>
-            </w:pPr>
+              <w:jc w:val="center"/>
+              <w:cnfStyle w:val="000000000000" w:firstRow="0" w:lastRow="0" w:firstColumn="0" w:lastColumn="0" w:oddVBand="0" w:evenVBand="0" w:oddHBand="0" w:evenHBand="0" w:firstRowFirstColumn="0" w:firstRowLastColumn="0" w:lastRowFirstColumn="0" w:lastRowLastColumn="0"/>
+              <w:rPr>
+                <w:rFonts w:ascii="Times New Roman" w:eastAsia="Times New Roman" w:hAnsi="Times New Roman" w:cs="Times New Roman"/>
+                <w:sz w:val="20"/>
+                <w:szCs w:val="20"/>
+                <w:highlight w:val="yellow"/>
+                <w:lang w:eastAsia="cs-CZ"/>
+              </w:rPr>
+            </w:pPr>
+            <w:r>
+              <w:rPr>
+                <w:rFonts w:ascii="Times New Roman" w:eastAsia="Times New Roman" w:hAnsi="Times New Roman" w:cs="Times New Roman"/>
+                <w:sz w:val="20"/>
+                <w:szCs w:val="20"/>
+                <w:highlight w:val="yellow"/>
+                <w:lang w:eastAsia="cs-CZ"/>
+              </w:rPr>
+              <w:t>1</w:t>
+            </w:r>
           </w:p>
         </w:tc>
         <w:tc>
@@ -3769,6 +3802,24 @@
                 <w:lang w:eastAsia="cs-CZ"/>
               </w:rPr>
             </w:pPr>
+            <w:r>
+              <w:rPr>
+                <w:rFonts w:ascii="Times New Roman" w:eastAsia="Times New Roman" w:hAnsi="Times New Roman" w:cs="Times New Roman"/>
+                <w:sz w:val="20"/>
+                <w:szCs w:val="20"/>
+                <w:lang w:eastAsia="cs-CZ"/>
+              </w:rPr>
+              <w:t>Koule</w:t>
+            </w:r>
+            <w:r>
+              <w:rPr>
+                <w:rFonts w:ascii="Times New Roman" w:eastAsia="Times New Roman" w:hAnsi="Times New Roman" w:cs="Times New Roman"/>
+                <w:sz w:val="20"/>
+                <w:szCs w:val="20"/>
+                <w:lang w:eastAsia="cs-CZ"/>
+              </w:rPr>
+              <w:t xml:space="preserve"> bílá</w:t>
+            </w:r>
           </w:p>
         </w:tc>
       </w:tr>
@@ -3943,15 +3994,26 @@
           </w:tcPr>
           <w:p>
             <w:pPr>
-              <w:cnfStyle w:val="000000000000" w:firstRow="0" w:lastRow="0" w:firstColumn="0" w:lastColumn="0" w:oddVBand="0" w:evenVBand="0" w:oddHBand="0" w:evenHBand="0" w:firstRowFirstColumn="0" w:firstRowLastColumn="0" w:lastRowFirstColumn="0" w:lastRowLastColumn="0"/>
-              <w:rPr>
-                <w:rFonts w:ascii="Times New Roman" w:eastAsia="Times New Roman" w:hAnsi="Times New Roman" w:cs="Times New Roman"/>
-                <w:sz w:val="20"/>
-                <w:szCs w:val="20"/>
-                <w:highlight w:val="yellow"/>
-                <w:lang w:eastAsia="cs-CZ"/>
-              </w:rPr>
-            </w:pPr>
+              <w:jc w:val="center"/>
+              <w:cnfStyle w:val="000000000000" w:firstRow="0" w:lastRow="0" w:firstColumn="0" w:lastColumn="0" w:oddVBand="0" w:evenVBand="0" w:oddHBand="0" w:evenHBand="0" w:firstRowFirstColumn="0" w:firstRowLastColumn="0" w:lastRowFirstColumn="0" w:lastRowLastColumn="0"/>
+              <w:rPr>
+                <w:rFonts w:ascii="Times New Roman" w:eastAsia="Times New Roman" w:hAnsi="Times New Roman" w:cs="Times New Roman"/>
+                <w:sz w:val="20"/>
+                <w:szCs w:val="20"/>
+                <w:highlight w:val="yellow"/>
+                <w:lang w:eastAsia="cs-CZ"/>
+              </w:rPr>
+            </w:pPr>
+            <w:r>
+              <w:rPr>
+                <w:rFonts w:ascii="Times New Roman" w:eastAsia="Times New Roman" w:hAnsi="Times New Roman" w:cs="Times New Roman"/>
+                <w:sz w:val="20"/>
+                <w:szCs w:val="20"/>
+                <w:highlight w:val="yellow"/>
+                <w:lang w:eastAsia="cs-CZ"/>
+              </w:rPr>
+              <w:t>1</w:t>
+            </w:r>
           </w:p>
         </w:tc>
         <w:tc>

</xml_diff>